<commit_message>
Added post hoc power analysis and Renal specific survival analysis
</commit_message>
<xml_diff>
--- a/Tables/Table_1.docx
+++ b/Tables/Table_1.docx
@@ -10692,7 +10692,7 @@
       </w:tr>
       <w:tr>
         <w:trPr>
-          <w:trHeight w:val="617" w:hRule="auto"/>
+          <w:trHeight w:val="615" w:hRule="auto"/>
         </w:trPr>
         body47
         <w:tc>
@@ -10745,169 +10745,169 @@
                 <w:szCs w:val="22"/>
                 <w:color w:val="000000"/>
               </w:rPr>
-              <w:t xml:space="preserve">RCC subtype:</w:t>
-            </w:r>
-          </w:p>
-        </w:tc>
-        <w:tc>
-          <w:tcPr>
-            <w:tcBorders>
-              <w:bottom w:val="none" w:sz="0" w:space="0" w:color="000000"/>
-              <w:top w:val="none" w:sz="0" w:space="0" w:color="000000"/>
-              <w:left w:val="none" w:sz="0" w:space="0" w:color="000000"/>
-              <w:right w:val="none" w:sz="0" w:space="0" w:color="000000"/>
-            </w:tcBorders>
-            <w:shd w:val="clear" w:color="auto" w:fill="FFFFFF"/>
-            <w:tcMar>
-              <w:top w:w="0" w:type="dxa"/>
-              <w:bottom w:w="0" w:type="dxa"/>
-              <w:left w:w="0" w:type="dxa"/>
-              <w:right w:w="0" w:type="dxa"/>
-            </w:tcMar>
-            <w:vAlign w:val="center"/>
-          </w:tcPr>
-          <w:p>
-            <w:pPr>
-              <w:jc w:val="center"/>
-              <w:pBdr>
-                <w:bottom w:val="none" w:sz="0" w:space="0" w:color="000000"/>
-                <w:top w:val="none" w:sz="0" w:space="0" w:color="000000"/>
-                <w:left w:val="none" w:sz="0" w:space="0" w:color="000000"/>
-                <w:right w:val="none" w:sz="0" w:space="0" w:color="000000"/>
-              </w:pBdr>
-              <w:spacing w:after="100" w:before="100" w:line="240"/>
-              <w:ind w:left="100" w:right="100" w:firstLine="0" w:firstLineChars="0"/>
-              <w:rPr>
-                <w:rFonts w:ascii="Arial" w:hAnsi="Arial" w:eastAsia="Arial" w:cs="Arial"/>
-                <w:i w:val="false"/>
-                <w:b w:val="false"/>
-                <w:u w:val="none"/>
-                <w:strike w:val="false"/>
-                <w:sz w:val="22"/>
-                <w:szCs w:val="22"/>
-                <w:color w:val="000000"/>
-              </w:rPr>
-            </w:pPr>
-            <w:r xmlns:w="http://schemas.openxmlformats.org/wordprocessingml/2006/main" xmlns:wp="http://schemas.openxmlformats.org/drawingml/2006/wordprocessingDrawing" xmlns:r="http://schemas.openxmlformats.org/officeDocument/2006/relationships" xmlns:w14="http://schemas.microsoft.com/office/word/2010/wordml">
-              <w:rPr>
-                <w:rFonts w:ascii="Arial" w:hAnsi="Arial" w:eastAsia="Arial" w:cs="Arial"/>
-                <w:i w:val="false"/>
-                <w:b w:val="false"/>
-                <w:u w:val="none"/>
-                <w:strike w:val="false"/>
-                <w:sz w:val="22"/>
-                <w:szCs w:val="22"/>
-                <w:color w:val="000000"/>
-              </w:rPr>
-              <w:t xml:space="preserve">                </w:t>
-            </w:r>
-          </w:p>
-        </w:tc>
-        <w:tc>
-          <w:tcPr>
-            <w:tcBorders>
-              <w:bottom w:val="none" w:sz="0" w:space="0" w:color="000000"/>
-              <w:top w:val="none" w:sz="0" w:space="0" w:color="000000"/>
-              <w:left w:val="none" w:sz="0" w:space="0" w:color="000000"/>
-              <w:right w:val="none" w:sz="0" w:space="0" w:color="000000"/>
-            </w:tcBorders>
-            <w:shd w:val="clear" w:color="auto" w:fill="FFFFFF"/>
-            <w:tcMar>
-              <w:top w:w="0" w:type="dxa"/>
-              <w:bottom w:w="0" w:type="dxa"/>
-              <w:left w:w="0" w:type="dxa"/>
-              <w:right w:w="0" w:type="dxa"/>
-            </w:tcMar>
-            <w:vAlign w:val="center"/>
-          </w:tcPr>
-          <w:p>
-            <w:pPr>
-              <w:jc w:val="center"/>
-              <w:pBdr>
-                <w:bottom w:val="none" w:sz="0" w:space="0" w:color="000000"/>
-                <w:top w:val="none" w:sz="0" w:space="0" w:color="000000"/>
-                <w:left w:val="none" w:sz="0" w:space="0" w:color="000000"/>
-                <w:right w:val="none" w:sz="0" w:space="0" w:color="000000"/>
-              </w:pBdr>
-              <w:spacing w:after="100" w:before="100" w:line="240"/>
-              <w:ind w:left="100" w:right="100" w:firstLine="0" w:firstLineChars="0"/>
-              <w:rPr>
-                <w:rFonts w:ascii="Arial" w:hAnsi="Arial" w:eastAsia="Arial" w:cs="Arial"/>
-                <w:i w:val="false"/>
-                <w:b w:val="false"/>
-                <w:u w:val="none"/>
-                <w:strike w:val="false"/>
-                <w:sz w:val="22"/>
-                <w:szCs w:val="22"/>
-                <w:color w:val="000000"/>
-              </w:rPr>
-            </w:pPr>
-            <w:r xmlns:w="http://schemas.openxmlformats.org/wordprocessingml/2006/main" xmlns:wp="http://schemas.openxmlformats.org/drawingml/2006/wordprocessingDrawing" xmlns:r="http://schemas.openxmlformats.org/officeDocument/2006/relationships" xmlns:w14="http://schemas.microsoft.com/office/word/2010/wordml">
-              <w:rPr>
-                <w:rFonts w:ascii="Arial" w:hAnsi="Arial" w:eastAsia="Arial" w:cs="Arial"/>
-                <w:i w:val="false"/>
-                <w:b w:val="false"/>
-                <w:u w:val="none"/>
-                <w:strike w:val="false"/>
-                <w:sz w:val="22"/>
-                <w:szCs w:val="22"/>
-                <w:color w:val="000000"/>
-              </w:rPr>
-              <w:t xml:space="preserve">                </w:t>
-            </w:r>
-          </w:p>
-        </w:tc>
-        <w:tc>
-          <w:tcPr>
-            <w:tcBorders>
-              <w:bottom w:val="none" w:sz="0" w:space="0" w:color="000000"/>
-              <w:top w:val="none" w:sz="0" w:space="0" w:color="000000"/>
-              <w:left w:val="none" w:sz="0" w:space="0" w:color="000000"/>
-              <w:right w:val="none" w:sz="0" w:space="0" w:color="000000"/>
-            </w:tcBorders>
-            <w:shd w:val="clear" w:color="auto" w:fill="FFFFFF"/>
-            <w:tcMar>
-              <w:top w:w="0" w:type="dxa"/>
-              <w:bottom w:w="0" w:type="dxa"/>
-              <w:left w:w="0" w:type="dxa"/>
-              <w:right w:w="0" w:type="dxa"/>
-            </w:tcMar>
-            <w:vAlign w:val="center"/>
-          </w:tcPr>
-          <w:p>
-            <w:pPr>
-              <w:jc w:val="center"/>
-              <w:pBdr>
-                <w:bottom w:val="none" w:sz="0" w:space="0" w:color="000000"/>
-                <w:top w:val="none" w:sz="0" w:space="0" w:color="000000"/>
-                <w:left w:val="none" w:sz="0" w:space="0" w:color="000000"/>
-                <w:right w:val="none" w:sz="0" w:space="0" w:color="000000"/>
-              </w:pBdr>
-              <w:spacing w:after="100" w:before="100" w:line="240"/>
-              <w:ind w:left="100" w:right="100" w:firstLine="0" w:firstLineChars="0"/>
-              <w:rPr>
-                <w:rFonts w:ascii="Arial" w:hAnsi="Arial" w:eastAsia="Arial" w:cs="Arial"/>
-                <w:i w:val="false"/>
-                <w:b w:val="false"/>
-                <w:u w:val="none"/>
-                <w:strike w:val="false"/>
-                <w:sz w:val="22"/>
-                <w:szCs w:val="22"/>
-                <w:color w:val="000000"/>
-              </w:rPr>
-            </w:pPr>
-            <w:r xmlns:w="http://schemas.openxmlformats.org/wordprocessingml/2006/main" xmlns:wp="http://schemas.openxmlformats.org/drawingml/2006/wordprocessingDrawing" xmlns:r="http://schemas.openxmlformats.org/officeDocument/2006/relationships" xmlns:w14="http://schemas.microsoft.com/office/word/2010/wordml">
-              <w:rPr>
-                <w:rFonts w:ascii="Arial" w:hAnsi="Arial" w:eastAsia="Arial" w:cs="Arial"/>
-                <w:i w:val="false"/>
-                <w:b w:val="false"/>
-                <w:u w:val="none"/>
-                <w:strike w:val="false"/>
-                <w:sz w:val="22"/>
-                <w:szCs w:val="22"/>
-                <w:color w:val="000000"/>
-              </w:rPr>
-              <w:t xml:space="preserve">                </w:t>
+              <w:t xml:space="preserve">Dead_RCC</w:t>
+            </w:r>
+          </w:p>
+        </w:tc>
+        <w:tc>
+          <w:tcPr>
+            <w:tcBorders>
+              <w:bottom w:val="none" w:sz="0" w:space="0" w:color="000000"/>
+              <w:top w:val="none" w:sz="0" w:space="0" w:color="000000"/>
+              <w:left w:val="none" w:sz="0" w:space="0" w:color="000000"/>
+              <w:right w:val="none" w:sz="0" w:space="0" w:color="000000"/>
+            </w:tcBorders>
+            <w:shd w:val="clear" w:color="auto" w:fill="FFFFFF"/>
+            <w:tcMar>
+              <w:top w:w="0" w:type="dxa"/>
+              <w:bottom w:w="0" w:type="dxa"/>
+              <w:left w:w="0" w:type="dxa"/>
+              <w:right w:w="0" w:type="dxa"/>
+            </w:tcMar>
+            <w:vAlign w:val="center"/>
+          </w:tcPr>
+          <w:p>
+            <w:pPr>
+              <w:jc w:val="center"/>
+              <w:pBdr>
+                <w:bottom w:val="none" w:sz="0" w:space="0" w:color="000000"/>
+                <w:top w:val="none" w:sz="0" w:space="0" w:color="000000"/>
+                <w:left w:val="none" w:sz="0" w:space="0" w:color="000000"/>
+                <w:right w:val="none" w:sz="0" w:space="0" w:color="000000"/>
+              </w:pBdr>
+              <w:spacing w:after="100" w:before="100" w:line="240"/>
+              <w:ind w:left="100" w:right="100" w:firstLine="0" w:firstLineChars="0"/>
+              <w:rPr>
+                <w:rFonts w:ascii="Arial" w:hAnsi="Arial" w:eastAsia="Arial" w:cs="Arial"/>
+                <w:i w:val="false"/>
+                <w:b w:val="false"/>
+                <w:u w:val="none"/>
+                <w:strike w:val="false"/>
+                <w:sz w:val="22"/>
+                <w:szCs w:val="22"/>
+                <w:color w:val="000000"/>
+              </w:rPr>
+            </w:pPr>
+            <w:r xmlns:w="http://schemas.openxmlformats.org/wordprocessingml/2006/main" xmlns:wp="http://schemas.openxmlformats.org/drawingml/2006/wordprocessingDrawing" xmlns:r="http://schemas.openxmlformats.org/officeDocument/2006/relationships" xmlns:w14="http://schemas.microsoft.com/office/word/2010/wordml">
+              <w:rPr>
+                <w:rFonts w:ascii="Arial" w:hAnsi="Arial" w:eastAsia="Arial" w:cs="Arial"/>
+                <w:i w:val="false"/>
+                <w:b w:val="false"/>
+                <w:u w:val="none"/>
+                <w:strike w:val="false"/>
+                <w:sz w:val="22"/>
+                <w:szCs w:val="22"/>
+                <w:color w:val="000000"/>
+              </w:rPr>
+              <w:t xml:space="preserve">    . [.;.]     </w:t>
+            </w:r>
+          </w:p>
+        </w:tc>
+        <w:tc>
+          <w:tcPr>
+            <w:tcBorders>
+              <w:bottom w:val="none" w:sz="0" w:space="0" w:color="000000"/>
+              <w:top w:val="none" w:sz="0" w:space="0" w:color="000000"/>
+              <w:left w:val="none" w:sz="0" w:space="0" w:color="000000"/>
+              <w:right w:val="none" w:sz="0" w:space="0" w:color="000000"/>
+            </w:tcBorders>
+            <w:shd w:val="clear" w:color="auto" w:fill="FFFFFF"/>
+            <w:tcMar>
+              <w:top w:w="0" w:type="dxa"/>
+              <w:bottom w:w="0" w:type="dxa"/>
+              <w:left w:w="0" w:type="dxa"/>
+              <w:right w:w="0" w:type="dxa"/>
+            </w:tcMar>
+            <w:vAlign w:val="center"/>
+          </w:tcPr>
+          <w:p>
+            <w:pPr>
+              <w:jc w:val="center"/>
+              <w:pBdr>
+                <w:bottom w:val="none" w:sz="0" w:space="0" w:color="000000"/>
+                <w:top w:val="none" w:sz="0" w:space="0" w:color="000000"/>
+                <w:left w:val="none" w:sz="0" w:space="0" w:color="000000"/>
+                <w:right w:val="none" w:sz="0" w:space="0" w:color="000000"/>
+              </w:pBdr>
+              <w:spacing w:after="100" w:before="100" w:line="240"/>
+              <w:ind w:left="100" w:right="100" w:firstLine="0" w:firstLineChars="0"/>
+              <w:rPr>
+                <w:rFonts w:ascii="Arial" w:hAnsi="Arial" w:eastAsia="Arial" w:cs="Arial"/>
+                <w:i w:val="false"/>
+                <w:b w:val="false"/>
+                <w:u w:val="none"/>
+                <w:strike w:val="false"/>
+                <w:sz w:val="22"/>
+                <w:szCs w:val="22"/>
+                <w:color w:val="000000"/>
+              </w:rPr>
+            </w:pPr>
+            <w:r xmlns:w="http://schemas.openxmlformats.org/wordprocessingml/2006/main" xmlns:wp="http://schemas.openxmlformats.org/drawingml/2006/wordprocessingDrawing" xmlns:r="http://schemas.openxmlformats.org/officeDocument/2006/relationships" xmlns:w14="http://schemas.microsoft.com/office/word/2010/wordml">
+              <w:rPr>
+                <w:rFonts w:ascii="Arial" w:hAnsi="Arial" w:eastAsia="Arial" w:cs="Arial"/>
+                <w:i w:val="false"/>
+                <w:b w:val="false"/>
+                <w:u w:val="none"/>
+                <w:strike w:val="false"/>
+                <w:sz w:val="22"/>
+                <w:szCs w:val="22"/>
+                <w:color w:val="000000"/>
+              </w:rPr>
+              <w:t xml:space="preserve">0.00 [0.00;1.00]</w:t>
+            </w:r>
+          </w:p>
+        </w:tc>
+        <w:tc>
+          <w:tcPr>
+            <w:tcBorders>
+              <w:bottom w:val="none" w:sz="0" w:space="0" w:color="000000"/>
+              <w:top w:val="none" w:sz="0" w:space="0" w:color="000000"/>
+              <w:left w:val="none" w:sz="0" w:space="0" w:color="000000"/>
+              <w:right w:val="none" w:sz="0" w:space="0" w:color="000000"/>
+            </w:tcBorders>
+            <w:shd w:val="clear" w:color="auto" w:fill="FFFFFF"/>
+            <w:tcMar>
+              <w:top w:w="0" w:type="dxa"/>
+              <w:bottom w:w="0" w:type="dxa"/>
+              <w:left w:w="0" w:type="dxa"/>
+              <w:right w:w="0" w:type="dxa"/>
+            </w:tcMar>
+            <w:vAlign w:val="center"/>
+          </w:tcPr>
+          <w:p>
+            <w:pPr>
+              <w:jc w:val="center"/>
+              <w:pBdr>
+                <w:bottom w:val="none" w:sz="0" w:space="0" w:color="000000"/>
+                <w:top w:val="none" w:sz="0" w:space="0" w:color="000000"/>
+                <w:left w:val="none" w:sz="0" w:space="0" w:color="000000"/>
+                <w:right w:val="none" w:sz="0" w:space="0" w:color="000000"/>
+              </w:pBdr>
+              <w:spacing w:after="100" w:before="100" w:line="240"/>
+              <w:ind w:left="100" w:right="100" w:firstLine="0" w:firstLineChars="0"/>
+              <w:rPr>
+                <w:rFonts w:ascii="Arial" w:hAnsi="Arial" w:eastAsia="Arial" w:cs="Arial"/>
+                <w:i w:val="false"/>
+                <w:b w:val="false"/>
+                <w:u w:val="none"/>
+                <w:strike w:val="false"/>
+                <w:sz w:val="22"/>
+                <w:szCs w:val="22"/>
+                <w:color w:val="000000"/>
+              </w:rPr>
+            </w:pPr>
+            <w:r xmlns:w="http://schemas.openxmlformats.org/wordprocessingml/2006/main" xmlns:wp="http://schemas.openxmlformats.org/drawingml/2006/wordprocessingDrawing" xmlns:r="http://schemas.openxmlformats.org/officeDocument/2006/relationships" xmlns:w14="http://schemas.microsoft.com/office/word/2010/wordml">
+              <w:rPr>
+                <w:rFonts w:ascii="Arial" w:hAnsi="Arial" w:eastAsia="Arial" w:cs="Arial"/>
+                <w:i w:val="false"/>
+                <w:b w:val="false"/>
+                <w:u w:val="none"/>
+                <w:strike w:val="false"/>
+                <w:sz w:val="22"/>
+                <w:szCs w:val="22"/>
+                <w:color w:val="000000"/>
+              </w:rPr>
+              <w:t xml:space="preserve">    . [.;.]     </w:t>
             </w:r>
           </w:p>
         </w:tc>
@@ -10967,169 +10967,169 @@
                 <w:szCs w:val="22"/>
                 <w:color w:val="000000"/>
               </w:rPr>
-              <w:t xml:space="preserve">    Clear cell</w:t>
-            </w:r>
-          </w:p>
-        </w:tc>
-        <w:tc>
-          <w:tcPr>
-            <w:tcBorders>
-              <w:bottom w:val="none" w:sz="0" w:space="0" w:color="000000"/>
-              <w:top w:val="none" w:sz="0" w:space="0" w:color="000000"/>
-              <w:left w:val="none" w:sz="0" w:space="0" w:color="000000"/>
-              <w:right w:val="none" w:sz="0" w:space="0" w:color="000000"/>
-            </w:tcBorders>
-            <w:shd w:val="clear" w:color="auto" w:fill="FFFFFF"/>
-            <w:tcMar>
-              <w:top w:w="0" w:type="dxa"/>
-              <w:bottom w:w="0" w:type="dxa"/>
-              <w:left w:w="0" w:type="dxa"/>
-              <w:right w:w="0" w:type="dxa"/>
-            </w:tcMar>
-            <w:vAlign w:val="center"/>
-          </w:tcPr>
-          <w:p>
-            <w:pPr>
-              <w:jc w:val="center"/>
-              <w:pBdr>
-                <w:bottom w:val="none" w:sz="0" w:space="0" w:color="000000"/>
-                <w:top w:val="none" w:sz="0" w:space="0" w:color="000000"/>
-                <w:left w:val="none" w:sz="0" w:space="0" w:color="000000"/>
-                <w:right w:val="none" w:sz="0" w:space="0" w:color="000000"/>
-              </w:pBdr>
-              <w:spacing w:after="100" w:before="100" w:line="240"/>
-              <w:ind w:left="100" w:right="100" w:firstLine="0" w:firstLineChars="0"/>
-              <w:rPr>
-                <w:rFonts w:ascii="Arial" w:hAnsi="Arial" w:eastAsia="Arial" w:cs="Arial"/>
-                <w:i w:val="false"/>
-                <w:b w:val="false"/>
-                <w:u w:val="none"/>
-                <w:strike w:val="false"/>
-                <w:sz w:val="22"/>
-                <w:szCs w:val="22"/>
-                <w:color w:val="000000"/>
-              </w:rPr>
-            </w:pPr>
-            <w:r xmlns:w="http://schemas.openxmlformats.org/wordprocessingml/2006/main" xmlns:wp="http://schemas.openxmlformats.org/drawingml/2006/wordprocessingDrawing" xmlns:r="http://schemas.openxmlformats.org/officeDocument/2006/relationships" xmlns:w14="http://schemas.microsoft.com/office/word/2010/wordml">
-              <w:rPr>
-                <w:rFonts w:ascii="Arial" w:hAnsi="Arial" w:eastAsia="Arial" w:cs="Arial"/>
-                <w:i w:val="false"/>
-                <w:b w:val="false"/>
-                <w:u w:val="none"/>
-                <w:strike w:val="false"/>
-                <w:sz w:val="22"/>
-                <w:szCs w:val="22"/>
-                <w:color w:val="000000"/>
-              </w:rPr>
-              <w:t xml:space="preserve">       NA       </w:t>
-            </w:r>
-          </w:p>
-        </w:tc>
-        <w:tc>
-          <w:tcPr>
-            <w:tcBorders>
-              <w:bottom w:val="none" w:sz="0" w:space="0" w:color="000000"/>
-              <w:top w:val="none" w:sz="0" w:space="0" w:color="000000"/>
-              <w:left w:val="none" w:sz="0" w:space="0" w:color="000000"/>
-              <w:right w:val="none" w:sz="0" w:space="0" w:color="000000"/>
-            </w:tcBorders>
-            <w:shd w:val="clear" w:color="auto" w:fill="FFFFFF"/>
-            <w:tcMar>
-              <w:top w:w="0" w:type="dxa"/>
-              <w:bottom w:w="0" w:type="dxa"/>
-              <w:left w:w="0" w:type="dxa"/>
-              <w:right w:w="0" w:type="dxa"/>
-            </w:tcMar>
-            <w:vAlign w:val="center"/>
-          </w:tcPr>
-          <w:p>
-            <w:pPr>
-              <w:jc w:val="center"/>
-              <w:pBdr>
-                <w:bottom w:val="none" w:sz="0" w:space="0" w:color="000000"/>
-                <w:top w:val="none" w:sz="0" w:space="0" w:color="000000"/>
-                <w:left w:val="none" w:sz="0" w:space="0" w:color="000000"/>
-                <w:right w:val="none" w:sz="0" w:space="0" w:color="000000"/>
-              </w:pBdr>
-              <w:spacing w:after="100" w:before="100" w:line="240"/>
-              <w:ind w:left="100" w:right="100" w:firstLine="0" w:firstLineChars="0"/>
-              <w:rPr>
-                <w:rFonts w:ascii="Arial" w:hAnsi="Arial" w:eastAsia="Arial" w:cs="Arial"/>
-                <w:i w:val="false"/>
-                <w:b w:val="false"/>
-                <w:u w:val="none"/>
-                <w:strike w:val="false"/>
-                <w:sz w:val="22"/>
-                <w:szCs w:val="22"/>
-                <w:color w:val="000000"/>
-              </w:rPr>
-            </w:pPr>
-            <w:r xmlns:w="http://schemas.openxmlformats.org/wordprocessingml/2006/main" xmlns:wp="http://schemas.openxmlformats.org/drawingml/2006/wordprocessingDrawing" xmlns:r="http://schemas.openxmlformats.org/officeDocument/2006/relationships" xmlns:w14="http://schemas.microsoft.com/office/word/2010/wordml">
-              <w:rPr>
-                <w:rFonts w:ascii="Arial" w:hAnsi="Arial" w:eastAsia="Arial" w:cs="Arial"/>
-                <w:i w:val="false"/>
-                <w:b w:val="false"/>
-                <w:u w:val="none"/>
-                <w:strike w:val="false"/>
-                <w:sz w:val="22"/>
-                <w:szCs w:val="22"/>
-                <w:color w:val="000000"/>
-              </w:rPr>
-              <w:t xml:space="preserve">  225 (86.2%)   </w:t>
-            </w:r>
-          </w:p>
-        </w:tc>
-        <w:tc>
-          <w:tcPr>
-            <w:tcBorders>
-              <w:bottom w:val="none" w:sz="0" w:space="0" w:color="000000"/>
-              <w:top w:val="none" w:sz="0" w:space="0" w:color="000000"/>
-              <w:left w:val="none" w:sz="0" w:space="0" w:color="000000"/>
-              <w:right w:val="none" w:sz="0" w:space="0" w:color="000000"/>
-            </w:tcBorders>
-            <w:shd w:val="clear" w:color="auto" w:fill="FFFFFF"/>
-            <w:tcMar>
-              <w:top w:w="0" w:type="dxa"/>
-              <w:bottom w:w="0" w:type="dxa"/>
-              <w:left w:w="0" w:type="dxa"/>
-              <w:right w:w="0" w:type="dxa"/>
-            </w:tcMar>
-            <w:vAlign w:val="center"/>
-          </w:tcPr>
-          <w:p>
-            <w:pPr>
-              <w:jc w:val="center"/>
-              <w:pBdr>
-                <w:bottom w:val="none" w:sz="0" w:space="0" w:color="000000"/>
-                <w:top w:val="none" w:sz="0" w:space="0" w:color="000000"/>
-                <w:left w:val="none" w:sz="0" w:space="0" w:color="000000"/>
-                <w:right w:val="none" w:sz="0" w:space="0" w:color="000000"/>
-              </w:pBdr>
-              <w:spacing w:after="100" w:before="100" w:line="240"/>
-              <w:ind w:left="100" w:right="100" w:firstLine="0" w:firstLineChars="0"/>
-              <w:rPr>
-                <w:rFonts w:ascii="Arial" w:hAnsi="Arial" w:eastAsia="Arial" w:cs="Arial"/>
-                <w:i w:val="false"/>
-                <w:b w:val="false"/>
-                <w:u w:val="none"/>
-                <w:strike w:val="false"/>
-                <w:sz w:val="22"/>
-                <w:szCs w:val="22"/>
-                <w:color w:val="000000"/>
-              </w:rPr>
-            </w:pPr>
-            <w:r xmlns:w="http://schemas.openxmlformats.org/wordprocessingml/2006/main" xmlns:wp="http://schemas.openxmlformats.org/drawingml/2006/wordprocessingDrawing" xmlns:r="http://schemas.openxmlformats.org/officeDocument/2006/relationships" xmlns:w14="http://schemas.microsoft.com/office/word/2010/wordml">
-              <w:rPr>
-                <w:rFonts w:ascii="Arial" w:hAnsi="Arial" w:eastAsia="Arial" w:cs="Arial"/>
-                <w:i w:val="false"/>
-                <w:b w:val="false"/>
-                <w:u w:val="none"/>
-                <w:strike w:val="false"/>
-                <w:sz w:val="22"/>
-                <w:szCs w:val="22"/>
-                <w:color w:val="000000"/>
-              </w:rPr>
-              <w:t xml:space="preserve">       NA       </w:t>
+              <w:t xml:space="preserve">RCC subtype:</w:t>
+            </w:r>
+          </w:p>
+        </w:tc>
+        <w:tc>
+          <w:tcPr>
+            <w:tcBorders>
+              <w:bottom w:val="none" w:sz="0" w:space="0" w:color="000000"/>
+              <w:top w:val="none" w:sz="0" w:space="0" w:color="000000"/>
+              <w:left w:val="none" w:sz="0" w:space="0" w:color="000000"/>
+              <w:right w:val="none" w:sz="0" w:space="0" w:color="000000"/>
+            </w:tcBorders>
+            <w:shd w:val="clear" w:color="auto" w:fill="FFFFFF"/>
+            <w:tcMar>
+              <w:top w:w="0" w:type="dxa"/>
+              <w:bottom w:w="0" w:type="dxa"/>
+              <w:left w:w="0" w:type="dxa"/>
+              <w:right w:w="0" w:type="dxa"/>
+            </w:tcMar>
+            <w:vAlign w:val="center"/>
+          </w:tcPr>
+          <w:p>
+            <w:pPr>
+              <w:jc w:val="center"/>
+              <w:pBdr>
+                <w:bottom w:val="none" w:sz="0" w:space="0" w:color="000000"/>
+                <w:top w:val="none" w:sz="0" w:space="0" w:color="000000"/>
+                <w:left w:val="none" w:sz="0" w:space="0" w:color="000000"/>
+                <w:right w:val="none" w:sz="0" w:space="0" w:color="000000"/>
+              </w:pBdr>
+              <w:spacing w:after="100" w:before="100" w:line="240"/>
+              <w:ind w:left="100" w:right="100" w:firstLine="0" w:firstLineChars="0"/>
+              <w:rPr>
+                <w:rFonts w:ascii="Arial" w:hAnsi="Arial" w:eastAsia="Arial" w:cs="Arial"/>
+                <w:i w:val="false"/>
+                <w:b w:val="false"/>
+                <w:u w:val="none"/>
+                <w:strike w:val="false"/>
+                <w:sz w:val="22"/>
+                <w:szCs w:val="22"/>
+                <w:color w:val="000000"/>
+              </w:rPr>
+            </w:pPr>
+            <w:r xmlns:w="http://schemas.openxmlformats.org/wordprocessingml/2006/main" xmlns:wp="http://schemas.openxmlformats.org/drawingml/2006/wordprocessingDrawing" xmlns:r="http://schemas.openxmlformats.org/officeDocument/2006/relationships" xmlns:w14="http://schemas.microsoft.com/office/word/2010/wordml">
+              <w:rPr>
+                <w:rFonts w:ascii="Arial" w:hAnsi="Arial" w:eastAsia="Arial" w:cs="Arial"/>
+                <w:i w:val="false"/>
+                <w:b w:val="false"/>
+                <w:u w:val="none"/>
+                <w:strike w:val="false"/>
+                <w:sz w:val="22"/>
+                <w:szCs w:val="22"/>
+                <w:color w:val="000000"/>
+              </w:rPr>
+              <w:t xml:space="preserve">                </w:t>
+            </w:r>
+          </w:p>
+        </w:tc>
+        <w:tc>
+          <w:tcPr>
+            <w:tcBorders>
+              <w:bottom w:val="none" w:sz="0" w:space="0" w:color="000000"/>
+              <w:top w:val="none" w:sz="0" w:space="0" w:color="000000"/>
+              <w:left w:val="none" w:sz="0" w:space="0" w:color="000000"/>
+              <w:right w:val="none" w:sz="0" w:space="0" w:color="000000"/>
+            </w:tcBorders>
+            <w:shd w:val="clear" w:color="auto" w:fill="FFFFFF"/>
+            <w:tcMar>
+              <w:top w:w="0" w:type="dxa"/>
+              <w:bottom w:w="0" w:type="dxa"/>
+              <w:left w:w="0" w:type="dxa"/>
+              <w:right w:w="0" w:type="dxa"/>
+            </w:tcMar>
+            <w:vAlign w:val="center"/>
+          </w:tcPr>
+          <w:p>
+            <w:pPr>
+              <w:jc w:val="center"/>
+              <w:pBdr>
+                <w:bottom w:val="none" w:sz="0" w:space="0" w:color="000000"/>
+                <w:top w:val="none" w:sz="0" w:space="0" w:color="000000"/>
+                <w:left w:val="none" w:sz="0" w:space="0" w:color="000000"/>
+                <w:right w:val="none" w:sz="0" w:space="0" w:color="000000"/>
+              </w:pBdr>
+              <w:spacing w:after="100" w:before="100" w:line="240"/>
+              <w:ind w:left="100" w:right="100" w:firstLine="0" w:firstLineChars="0"/>
+              <w:rPr>
+                <w:rFonts w:ascii="Arial" w:hAnsi="Arial" w:eastAsia="Arial" w:cs="Arial"/>
+                <w:i w:val="false"/>
+                <w:b w:val="false"/>
+                <w:u w:val="none"/>
+                <w:strike w:val="false"/>
+                <w:sz w:val="22"/>
+                <w:szCs w:val="22"/>
+                <w:color w:val="000000"/>
+              </w:rPr>
+            </w:pPr>
+            <w:r xmlns:w="http://schemas.openxmlformats.org/wordprocessingml/2006/main" xmlns:wp="http://schemas.openxmlformats.org/drawingml/2006/wordprocessingDrawing" xmlns:r="http://schemas.openxmlformats.org/officeDocument/2006/relationships" xmlns:w14="http://schemas.microsoft.com/office/word/2010/wordml">
+              <w:rPr>
+                <w:rFonts w:ascii="Arial" w:hAnsi="Arial" w:eastAsia="Arial" w:cs="Arial"/>
+                <w:i w:val="false"/>
+                <w:b w:val="false"/>
+                <w:u w:val="none"/>
+                <w:strike w:val="false"/>
+                <w:sz w:val="22"/>
+                <w:szCs w:val="22"/>
+                <w:color w:val="000000"/>
+              </w:rPr>
+              <w:t xml:space="preserve">                </w:t>
+            </w:r>
+          </w:p>
+        </w:tc>
+        <w:tc>
+          <w:tcPr>
+            <w:tcBorders>
+              <w:bottom w:val="none" w:sz="0" w:space="0" w:color="000000"/>
+              <w:top w:val="none" w:sz="0" w:space="0" w:color="000000"/>
+              <w:left w:val="none" w:sz="0" w:space="0" w:color="000000"/>
+              <w:right w:val="none" w:sz="0" w:space="0" w:color="000000"/>
+            </w:tcBorders>
+            <w:shd w:val="clear" w:color="auto" w:fill="FFFFFF"/>
+            <w:tcMar>
+              <w:top w:w="0" w:type="dxa"/>
+              <w:bottom w:w="0" w:type="dxa"/>
+              <w:left w:w="0" w:type="dxa"/>
+              <w:right w:w="0" w:type="dxa"/>
+            </w:tcMar>
+            <w:vAlign w:val="center"/>
+          </w:tcPr>
+          <w:p>
+            <w:pPr>
+              <w:jc w:val="center"/>
+              <w:pBdr>
+                <w:bottom w:val="none" w:sz="0" w:space="0" w:color="000000"/>
+                <w:top w:val="none" w:sz="0" w:space="0" w:color="000000"/>
+                <w:left w:val="none" w:sz="0" w:space="0" w:color="000000"/>
+                <w:right w:val="none" w:sz="0" w:space="0" w:color="000000"/>
+              </w:pBdr>
+              <w:spacing w:after="100" w:before="100" w:line="240"/>
+              <w:ind w:left="100" w:right="100" w:firstLine="0" w:firstLineChars="0"/>
+              <w:rPr>
+                <w:rFonts w:ascii="Arial" w:hAnsi="Arial" w:eastAsia="Arial" w:cs="Arial"/>
+                <w:i w:val="false"/>
+                <w:b w:val="false"/>
+                <w:u w:val="none"/>
+                <w:strike w:val="false"/>
+                <w:sz w:val="22"/>
+                <w:szCs w:val="22"/>
+                <w:color w:val="000000"/>
+              </w:rPr>
+            </w:pPr>
+            <w:r xmlns:w="http://schemas.openxmlformats.org/wordprocessingml/2006/main" xmlns:wp="http://schemas.openxmlformats.org/drawingml/2006/wordprocessingDrawing" xmlns:r="http://schemas.openxmlformats.org/officeDocument/2006/relationships" xmlns:w14="http://schemas.microsoft.com/office/word/2010/wordml">
+              <w:rPr>
+                <w:rFonts w:ascii="Arial" w:hAnsi="Arial" w:eastAsia="Arial" w:cs="Arial"/>
+                <w:i w:val="false"/>
+                <w:b w:val="false"/>
+                <w:u w:val="none"/>
+                <w:strike w:val="false"/>
+                <w:sz w:val="22"/>
+                <w:szCs w:val="22"/>
+                <w:color w:val="000000"/>
+              </w:rPr>
+              <w:t xml:space="preserve">                </w:t>
             </w:r>
           </w:p>
         </w:tc>
@@ -11189,7 +11189,7 @@
                 <w:szCs w:val="22"/>
                 <w:color w:val="000000"/>
               </w:rPr>
-              <w:t xml:space="preserve">    Non clear cell</w:t>
+              <w:t xml:space="preserve">    Clear cell</w:t>
             </w:r>
           </w:p>
         </w:tc>
@@ -11297,7 +11297,7 @@
                 <w:szCs w:val="22"/>
                 <w:color w:val="000000"/>
               </w:rPr>
-              <w:t xml:space="preserve">   36 (13.8%)   </w:t>
+              <w:t xml:space="preserve">  225 (86.2%)   </w:t>
             </w:r>
           </w:p>
         </w:tc>
@@ -11411,169 +11411,169 @@
                 <w:szCs w:val="22"/>
                 <w:color w:val="000000"/>
               </w:rPr>
-              <w:t xml:space="preserve">Sarcomatoid subtype:</w:t>
-            </w:r>
-          </w:p>
-        </w:tc>
-        <w:tc>
-          <w:tcPr>
-            <w:tcBorders>
-              <w:bottom w:val="none" w:sz="0" w:space="0" w:color="000000"/>
-              <w:top w:val="none" w:sz="0" w:space="0" w:color="000000"/>
-              <w:left w:val="none" w:sz="0" w:space="0" w:color="000000"/>
-              <w:right w:val="none" w:sz="0" w:space="0" w:color="000000"/>
-            </w:tcBorders>
-            <w:shd w:val="clear" w:color="auto" w:fill="FFFFFF"/>
-            <w:tcMar>
-              <w:top w:w="0" w:type="dxa"/>
-              <w:bottom w:w="0" w:type="dxa"/>
-              <w:left w:w="0" w:type="dxa"/>
-              <w:right w:w="0" w:type="dxa"/>
-            </w:tcMar>
-            <w:vAlign w:val="center"/>
-          </w:tcPr>
-          <w:p>
-            <w:pPr>
-              <w:jc w:val="center"/>
-              <w:pBdr>
-                <w:bottom w:val="none" w:sz="0" w:space="0" w:color="000000"/>
-                <w:top w:val="none" w:sz="0" w:space="0" w:color="000000"/>
-                <w:left w:val="none" w:sz="0" w:space="0" w:color="000000"/>
-                <w:right w:val="none" w:sz="0" w:space="0" w:color="000000"/>
-              </w:pBdr>
-              <w:spacing w:after="100" w:before="100" w:line="240"/>
-              <w:ind w:left="100" w:right="100" w:firstLine="0" w:firstLineChars="0"/>
-              <w:rPr>
-                <w:rFonts w:ascii="Arial" w:hAnsi="Arial" w:eastAsia="Arial" w:cs="Arial"/>
-                <w:i w:val="false"/>
-                <w:b w:val="false"/>
-                <w:u w:val="none"/>
-                <w:strike w:val="false"/>
-                <w:sz w:val="22"/>
-                <w:szCs w:val="22"/>
-                <w:color w:val="000000"/>
-              </w:rPr>
-            </w:pPr>
-            <w:r xmlns:w="http://schemas.openxmlformats.org/wordprocessingml/2006/main" xmlns:wp="http://schemas.openxmlformats.org/drawingml/2006/wordprocessingDrawing" xmlns:r="http://schemas.openxmlformats.org/officeDocument/2006/relationships" xmlns:w14="http://schemas.microsoft.com/office/word/2010/wordml">
-              <w:rPr>
-                <w:rFonts w:ascii="Arial" w:hAnsi="Arial" w:eastAsia="Arial" w:cs="Arial"/>
-                <w:i w:val="false"/>
-                <w:b w:val="false"/>
-                <w:u w:val="none"/>
-                <w:strike w:val="false"/>
-                <w:sz w:val="22"/>
-                <w:szCs w:val="22"/>
-                <w:color w:val="000000"/>
-              </w:rPr>
-              <w:t xml:space="preserve">                </w:t>
-            </w:r>
-          </w:p>
-        </w:tc>
-        <w:tc>
-          <w:tcPr>
-            <w:tcBorders>
-              <w:bottom w:val="none" w:sz="0" w:space="0" w:color="000000"/>
-              <w:top w:val="none" w:sz="0" w:space="0" w:color="000000"/>
-              <w:left w:val="none" w:sz="0" w:space="0" w:color="000000"/>
-              <w:right w:val="none" w:sz="0" w:space="0" w:color="000000"/>
-            </w:tcBorders>
-            <w:shd w:val="clear" w:color="auto" w:fill="FFFFFF"/>
-            <w:tcMar>
-              <w:top w:w="0" w:type="dxa"/>
-              <w:bottom w:w="0" w:type="dxa"/>
-              <w:left w:w="0" w:type="dxa"/>
-              <w:right w:w="0" w:type="dxa"/>
-            </w:tcMar>
-            <w:vAlign w:val="center"/>
-          </w:tcPr>
-          <w:p>
-            <w:pPr>
-              <w:jc w:val="center"/>
-              <w:pBdr>
-                <w:bottom w:val="none" w:sz="0" w:space="0" w:color="000000"/>
-                <w:top w:val="none" w:sz="0" w:space="0" w:color="000000"/>
-                <w:left w:val="none" w:sz="0" w:space="0" w:color="000000"/>
-                <w:right w:val="none" w:sz="0" w:space="0" w:color="000000"/>
-              </w:pBdr>
-              <w:spacing w:after="100" w:before="100" w:line="240"/>
-              <w:ind w:left="100" w:right="100" w:firstLine="0" w:firstLineChars="0"/>
-              <w:rPr>
-                <w:rFonts w:ascii="Arial" w:hAnsi="Arial" w:eastAsia="Arial" w:cs="Arial"/>
-                <w:i w:val="false"/>
-                <w:b w:val="false"/>
-                <w:u w:val="none"/>
-                <w:strike w:val="false"/>
-                <w:sz w:val="22"/>
-                <w:szCs w:val="22"/>
-                <w:color w:val="000000"/>
-              </w:rPr>
-            </w:pPr>
-            <w:r xmlns:w="http://schemas.openxmlformats.org/wordprocessingml/2006/main" xmlns:wp="http://schemas.openxmlformats.org/drawingml/2006/wordprocessingDrawing" xmlns:r="http://schemas.openxmlformats.org/officeDocument/2006/relationships" xmlns:w14="http://schemas.microsoft.com/office/word/2010/wordml">
-              <w:rPr>
-                <w:rFonts w:ascii="Arial" w:hAnsi="Arial" w:eastAsia="Arial" w:cs="Arial"/>
-                <w:i w:val="false"/>
-                <w:b w:val="false"/>
-                <w:u w:val="none"/>
-                <w:strike w:val="false"/>
-                <w:sz w:val="22"/>
-                <w:szCs w:val="22"/>
-                <w:color w:val="000000"/>
-              </w:rPr>
-              <w:t xml:space="preserve">                </w:t>
-            </w:r>
-          </w:p>
-        </w:tc>
-        <w:tc>
-          <w:tcPr>
-            <w:tcBorders>
-              <w:bottom w:val="none" w:sz="0" w:space="0" w:color="000000"/>
-              <w:top w:val="none" w:sz="0" w:space="0" w:color="000000"/>
-              <w:left w:val="none" w:sz="0" w:space="0" w:color="000000"/>
-              <w:right w:val="none" w:sz="0" w:space="0" w:color="000000"/>
-            </w:tcBorders>
-            <w:shd w:val="clear" w:color="auto" w:fill="FFFFFF"/>
-            <w:tcMar>
-              <w:top w:w="0" w:type="dxa"/>
-              <w:bottom w:w="0" w:type="dxa"/>
-              <w:left w:w="0" w:type="dxa"/>
-              <w:right w:w="0" w:type="dxa"/>
-            </w:tcMar>
-            <w:vAlign w:val="center"/>
-          </w:tcPr>
-          <w:p>
-            <w:pPr>
-              <w:jc w:val="center"/>
-              <w:pBdr>
-                <w:bottom w:val="none" w:sz="0" w:space="0" w:color="000000"/>
-                <w:top w:val="none" w:sz="0" w:space="0" w:color="000000"/>
-                <w:left w:val="none" w:sz="0" w:space="0" w:color="000000"/>
-                <w:right w:val="none" w:sz="0" w:space="0" w:color="000000"/>
-              </w:pBdr>
-              <w:spacing w:after="100" w:before="100" w:line="240"/>
-              <w:ind w:left="100" w:right="100" w:firstLine="0" w:firstLineChars="0"/>
-              <w:rPr>
-                <w:rFonts w:ascii="Arial" w:hAnsi="Arial" w:eastAsia="Arial" w:cs="Arial"/>
-                <w:i w:val="false"/>
-                <w:b w:val="false"/>
-                <w:u w:val="none"/>
-                <w:strike w:val="false"/>
-                <w:sz w:val="22"/>
-                <w:szCs w:val="22"/>
-                <w:color w:val="000000"/>
-              </w:rPr>
-            </w:pPr>
-            <w:r xmlns:w="http://schemas.openxmlformats.org/wordprocessingml/2006/main" xmlns:wp="http://schemas.openxmlformats.org/drawingml/2006/wordprocessingDrawing" xmlns:r="http://schemas.openxmlformats.org/officeDocument/2006/relationships" xmlns:w14="http://schemas.microsoft.com/office/word/2010/wordml">
-              <w:rPr>
-                <w:rFonts w:ascii="Arial" w:hAnsi="Arial" w:eastAsia="Arial" w:cs="Arial"/>
-                <w:i w:val="false"/>
-                <w:b w:val="false"/>
-                <w:u w:val="none"/>
-                <w:strike w:val="false"/>
-                <w:sz w:val="22"/>
-                <w:szCs w:val="22"/>
-                <w:color w:val="000000"/>
-              </w:rPr>
-              <w:t xml:space="preserve">                </w:t>
+              <w:t xml:space="preserve">    Non clear cell</w:t>
+            </w:r>
+          </w:p>
+        </w:tc>
+        <w:tc>
+          <w:tcPr>
+            <w:tcBorders>
+              <w:bottom w:val="none" w:sz="0" w:space="0" w:color="000000"/>
+              <w:top w:val="none" w:sz="0" w:space="0" w:color="000000"/>
+              <w:left w:val="none" w:sz="0" w:space="0" w:color="000000"/>
+              <w:right w:val="none" w:sz="0" w:space="0" w:color="000000"/>
+            </w:tcBorders>
+            <w:shd w:val="clear" w:color="auto" w:fill="FFFFFF"/>
+            <w:tcMar>
+              <w:top w:w="0" w:type="dxa"/>
+              <w:bottom w:w="0" w:type="dxa"/>
+              <w:left w:w="0" w:type="dxa"/>
+              <w:right w:w="0" w:type="dxa"/>
+            </w:tcMar>
+            <w:vAlign w:val="center"/>
+          </w:tcPr>
+          <w:p>
+            <w:pPr>
+              <w:jc w:val="center"/>
+              <w:pBdr>
+                <w:bottom w:val="none" w:sz="0" w:space="0" w:color="000000"/>
+                <w:top w:val="none" w:sz="0" w:space="0" w:color="000000"/>
+                <w:left w:val="none" w:sz="0" w:space="0" w:color="000000"/>
+                <w:right w:val="none" w:sz="0" w:space="0" w:color="000000"/>
+              </w:pBdr>
+              <w:spacing w:after="100" w:before="100" w:line="240"/>
+              <w:ind w:left="100" w:right="100" w:firstLine="0" w:firstLineChars="0"/>
+              <w:rPr>
+                <w:rFonts w:ascii="Arial" w:hAnsi="Arial" w:eastAsia="Arial" w:cs="Arial"/>
+                <w:i w:val="false"/>
+                <w:b w:val="false"/>
+                <w:u w:val="none"/>
+                <w:strike w:val="false"/>
+                <w:sz w:val="22"/>
+                <w:szCs w:val="22"/>
+                <w:color w:val="000000"/>
+              </w:rPr>
+            </w:pPr>
+            <w:r xmlns:w="http://schemas.openxmlformats.org/wordprocessingml/2006/main" xmlns:wp="http://schemas.openxmlformats.org/drawingml/2006/wordprocessingDrawing" xmlns:r="http://schemas.openxmlformats.org/officeDocument/2006/relationships" xmlns:w14="http://schemas.microsoft.com/office/word/2010/wordml">
+              <w:rPr>
+                <w:rFonts w:ascii="Arial" w:hAnsi="Arial" w:eastAsia="Arial" w:cs="Arial"/>
+                <w:i w:val="false"/>
+                <w:b w:val="false"/>
+                <w:u w:val="none"/>
+                <w:strike w:val="false"/>
+                <w:sz w:val="22"/>
+                <w:szCs w:val="22"/>
+                <w:color w:val="000000"/>
+              </w:rPr>
+              <w:t xml:space="preserve">       NA       </w:t>
+            </w:r>
+          </w:p>
+        </w:tc>
+        <w:tc>
+          <w:tcPr>
+            <w:tcBorders>
+              <w:bottom w:val="none" w:sz="0" w:space="0" w:color="000000"/>
+              <w:top w:val="none" w:sz="0" w:space="0" w:color="000000"/>
+              <w:left w:val="none" w:sz="0" w:space="0" w:color="000000"/>
+              <w:right w:val="none" w:sz="0" w:space="0" w:color="000000"/>
+            </w:tcBorders>
+            <w:shd w:val="clear" w:color="auto" w:fill="FFFFFF"/>
+            <w:tcMar>
+              <w:top w:w="0" w:type="dxa"/>
+              <w:bottom w:w="0" w:type="dxa"/>
+              <w:left w:w="0" w:type="dxa"/>
+              <w:right w:w="0" w:type="dxa"/>
+            </w:tcMar>
+            <w:vAlign w:val="center"/>
+          </w:tcPr>
+          <w:p>
+            <w:pPr>
+              <w:jc w:val="center"/>
+              <w:pBdr>
+                <w:bottom w:val="none" w:sz="0" w:space="0" w:color="000000"/>
+                <w:top w:val="none" w:sz="0" w:space="0" w:color="000000"/>
+                <w:left w:val="none" w:sz="0" w:space="0" w:color="000000"/>
+                <w:right w:val="none" w:sz="0" w:space="0" w:color="000000"/>
+              </w:pBdr>
+              <w:spacing w:after="100" w:before="100" w:line="240"/>
+              <w:ind w:left="100" w:right="100" w:firstLine="0" w:firstLineChars="0"/>
+              <w:rPr>
+                <w:rFonts w:ascii="Arial" w:hAnsi="Arial" w:eastAsia="Arial" w:cs="Arial"/>
+                <w:i w:val="false"/>
+                <w:b w:val="false"/>
+                <w:u w:val="none"/>
+                <w:strike w:val="false"/>
+                <w:sz w:val="22"/>
+                <w:szCs w:val="22"/>
+                <w:color w:val="000000"/>
+              </w:rPr>
+            </w:pPr>
+            <w:r xmlns:w="http://schemas.openxmlformats.org/wordprocessingml/2006/main" xmlns:wp="http://schemas.openxmlformats.org/drawingml/2006/wordprocessingDrawing" xmlns:r="http://schemas.openxmlformats.org/officeDocument/2006/relationships" xmlns:w14="http://schemas.microsoft.com/office/word/2010/wordml">
+              <w:rPr>
+                <w:rFonts w:ascii="Arial" w:hAnsi="Arial" w:eastAsia="Arial" w:cs="Arial"/>
+                <w:i w:val="false"/>
+                <w:b w:val="false"/>
+                <w:u w:val="none"/>
+                <w:strike w:val="false"/>
+                <w:sz w:val="22"/>
+                <w:szCs w:val="22"/>
+                <w:color w:val="000000"/>
+              </w:rPr>
+              <w:t xml:space="preserve">   36 (13.8%)   </w:t>
+            </w:r>
+          </w:p>
+        </w:tc>
+        <w:tc>
+          <w:tcPr>
+            <w:tcBorders>
+              <w:bottom w:val="none" w:sz="0" w:space="0" w:color="000000"/>
+              <w:top w:val="none" w:sz="0" w:space="0" w:color="000000"/>
+              <w:left w:val="none" w:sz="0" w:space="0" w:color="000000"/>
+              <w:right w:val="none" w:sz="0" w:space="0" w:color="000000"/>
+            </w:tcBorders>
+            <w:shd w:val="clear" w:color="auto" w:fill="FFFFFF"/>
+            <w:tcMar>
+              <w:top w:w="0" w:type="dxa"/>
+              <w:bottom w:w="0" w:type="dxa"/>
+              <w:left w:w="0" w:type="dxa"/>
+              <w:right w:w="0" w:type="dxa"/>
+            </w:tcMar>
+            <w:vAlign w:val="center"/>
+          </w:tcPr>
+          <w:p>
+            <w:pPr>
+              <w:jc w:val="center"/>
+              <w:pBdr>
+                <w:bottom w:val="none" w:sz="0" w:space="0" w:color="000000"/>
+                <w:top w:val="none" w:sz="0" w:space="0" w:color="000000"/>
+                <w:left w:val="none" w:sz="0" w:space="0" w:color="000000"/>
+                <w:right w:val="none" w:sz="0" w:space="0" w:color="000000"/>
+              </w:pBdr>
+              <w:spacing w:after="100" w:before="100" w:line="240"/>
+              <w:ind w:left="100" w:right="100" w:firstLine="0" w:firstLineChars="0"/>
+              <w:rPr>
+                <w:rFonts w:ascii="Arial" w:hAnsi="Arial" w:eastAsia="Arial" w:cs="Arial"/>
+                <w:i w:val="false"/>
+                <w:b w:val="false"/>
+                <w:u w:val="none"/>
+                <w:strike w:val="false"/>
+                <w:sz w:val="22"/>
+                <w:szCs w:val="22"/>
+                <w:color w:val="000000"/>
+              </w:rPr>
+            </w:pPr>
+            <w:r xmlns:w="http://schemas.openxmlformats.org/wordprocessingml/2006/main" xmlns:wp="http://schemas.openxmlformats.org/drawingml/2006/wordprocessingDrawing" xmlns:r="http://schemas.openxmlformats.org/officeDocument/2006/relationships" xmlns:w14="http://schemas.microsoft.com/office/word/2010/wordml">
+              <w:rPr>
+                <w:rFonts w:ascii="Arial" w:hAnsi="Arial" w:eastAsia="Arial" w:cs="Arial"/>
+                <w:i w:val="false"/>
+                <w:b w:val="false"/>
+                <w:u w:val="none"/>
+                <w:strike w:val="false"/>
+                <w:sz w:val="22"/>
+                <w:szCs w:val="22"/>
+                <w:color w:val="000000"/>
+              </w:rPr>
+              <w:t xml:space="preserve">       NA       </w:t>
             </w:r>
           </w:p>
         </w:tc>
@@ -11633,169 +11633,169 @@
                 <w:szCs w:val="22"/>
                 <w:color w:val="000000"/>
               </w:rPr>
-              <w:t xml:space="preserve">    Non sarcomatoid</w:t>
-            </w:r>
-          </w:p>
-        </w:tc>
-        <w:tc>
-          <w:tcPr>
-            <w:tcBorders>
-              <w:bottom w:val="none" w:sz="0" w:space="0" w:color="000000"/>
-              <w:top w:val="none" w:sz="0" w:space="0" w:color="000000"/>
-              <w:left w:val="none" w:sz="0" w:space="0" w:color="000000"/>
-              <w:right w:val="none" w:sz="0" w:space="0" w:color="000000"/>
-            </w:tcBorders>
-            <w:shd w:val="clear" w:color="auto" w:fill="FFFFFF"/>
-            <w:tcMar>
-              <w:top w:w="0" w:type="dxa"/>
-              <w:bottom w:w="0" w:type="dxa"/>
-              <w:left w:w="0" w:type="dxa"/>
-              <w:right w:w="0" w:type="dxa"/>
-            </w:tcMar>
-            <w:vAlign w:val="center"/>
-          </w:tcPr>
-          <w:p>
-            <w:pPr>
-              <w:jc w:val="center"/>
-              <w:pBdr>
-                <w:bottom w:val="none" w:sz="0" w:space="0" w:color="000000"/>
-                <w:top w:val="none" w:sz="0" w:space="0" w:color="000000"/>
-                <w:left w:val="none" w:sz="0" w:space="0" w:color="000000"/>
-                <w:right w:val="none" w:sz="0" w:space="0" w:color="000000"/>
-              </w:pBdr>
-              <w:spacing w:after="100" w:before="100" w:line="240"/>
-              <w:ind w:left="100" w:right="100" w:firstLine="0" w:firstLineChars="0"/>
-              <w:rPr>
-                <w:rFonts w:ascii="Arial" w:hAnsi="Arial" w:eastAsia="Arial" w:cs="Arial"/>
-                <w:i w:val="false"/>
-                <w:b w:val="false"/>
-                <w:u w:val="none"/>
-                <w:strike w:val="false"/>
-                <w:sz w:val="22"/>
-                <w:szCs w:val="22"/>
-                <w:color w:val="000000"/>
-              </w:rPr>
-            </w:pPr>
-            <w:r xmlns:w="http://schemas.openxmlformats.org/wordprocessingml/2006/main" xmlns:wp="http://schemas.openxmlformats.org/drawingml/2006/wordprocessingDrawing" xmlns:r="http://schemas.openxmlformats.org/officeDocument/2006/relationships" xmlns:w14="http://schemas.microsoft.com/office/word/2010/wordml">
-              <w:rPr>
-                <w:rFonts w:ascii="Arial" w:hAnsi="Arial" w:eastAsia="Arial" w:cs="Arial"/>
-                <w:i w:val="false"/>
-                <w:b w:val="false"/>
-                <w:u w:val="none"/>
-                <w:strike w:val="false"/>
-                <w:sz w:val="22"/>
-                <w:szCs w:val="22"/>
-                <w:color w:val="000000"/>
-              </w:rPr>
-              <w:t xml:space="preserve">       NA       </w:t>
-            </w:r>
-          </w:p>
-        </w:tc>
-        <w:tc>
-          <w:tcPr>
-            <w:tcBorders>
-              <w:bottom w:val="none" w:sz="0" w:space="0" w:color="000000"/>
-              <w:top w:val="none" w:sz="0" w:space="0" w:color="000000"/>
-              <w:left w:val="none" w:sz="0" w:space="0" w:color="000000"/>
-              <w:right w:val="none" w:sz="0" w:space="0" w:color="000000"/>
-            </w:tcBorders>
-            <w:shd w:val="clear" w:color="auto" w:fill="FFFFFF"/>
-            <w:tcMar>
-              <w:top w:w="0" w:type="dxa"/>
-              <w:bottom w:w="0" w:type="dxa"/>
-              <w:left w:w="0" w:type="dxa"/>
-              <w:right w:w="0" w:type="dxa"/>
-            </w:tcMar>
-            <w:vAlign w:val="center"/>
-          </w:tcPr>
-          <w:p>
-            <w:pPr>
-              <w:jc w:val="center"/>
-              <w:pBdr>
-                <w:bottom w:val="none" w:sz="0" w:space="0" w:color="000000"/>
-                <w:top w:val="none" w:sz="0" w:space="0" w:color="000000"/>
-                <w:left w:val="none" w:sz="0" w:space="0" w:color="000000"/>
-                <w:right w:val="none" w:sz="0" w:space="0" w:color="000000"/>
-              </w:pBdr>
-              <w:spacing w:after="100" w:before="100" w:line="240"/>
-              <w:ind w:left="100" w:right="100" w:firstLine="0" w:firstLineChars="0"/>
-              <w:rPr>
-                <w:rFonts w:ascii="Arial" w:hAnsi="Arial" w:eastAsia="Arial" w:cs="Arial"/>
-                <w:i w:val="false"/>
-                <w:b w:val="false"/>
-                <w:u w:val="none"/>
-                <w:strike w:val="false"/>
-                <w:sz w:val="22"/>
-                <w:szCs w:val="22"/>
-                <w:color w:val="000000"/>
-              </w:rPr>
-            </w:pPr>
-            <w:r xmlns:w="http://schemas.openxmlformats.org/wordprocessingml/2006/main" xmlns:wp="http://schemas.openxmlformats.org/drawingml/2006/wordprocessingDrawing" xmlns:r="http://schemas.openxmlformats.org/officeDocument/2006/relationships" xmlns:w14="http://schemas.microsoft.com/office/word/2010/wordml">
-              <w:rPr>
-                <w:rFonts w:ascii="Arial" w:hAnsi="Arial" w:eastAsia="Arial" w:cs="Arial"/>
-                <w:i w:val="false"/>
-                <w:b w:val="false"/>
-                <w:u w:val="none"/>
-                <w:strike w:val="false"/>
-                <w:sz w:val="22"/>
-                <w:szCs w:val="22"/>
-                <w:color w:val="000000"/>
-              </w:rPr>
-              <w:t xml:space="preserve">  182 (69.7%)   </w:t>
-            </w:r>
-          </w:p>
-        </w:tc>
-        <w:tc>
-          <w:tcPr>
-            <w:tcBorders>
-              <w:bottom w:val="none" w:sz="0" w:space="0" w:color="000000"/>
-              <w:top w:val="none" w:sz="0" w:space="0" w:color="000000"/>
-              <w:left w:val="none" w:sz="0" w:space="0" w:color="000000"/>
-              <w:right w:val="none" w:sz="0" w:space="0" w:color="000000"/>
-            </w:tcBorders>
-            <w:shd w:val="clear" w:color="auto" w:fill="FFFFFF"/>
-            <w:tcMar>
-              <w:top w:w="0" w:type="dxa"/>
-              <w:bottom w:w="0" w:type="dxa"/>
-              <w:left w:w="0" w:type="dxa"/>
-              <w:right w:w="0" w:type="dxa"/>
-            </w:tcMar>
-            <w:vAlign w:val="center"/>
-          </w:tcPr>
-          <w:p>
-            <w:pPr>
-              <w:jc w:val="center"/>
-              <w:pBdr>
-                <w:bottom w:val="none" w:sz="0" w:space="0" w:color="000000"/>
-                <w:top w:val="none" w:sz="0" w:space="0" w:color="000000"/>
-                <w:left w:val="none" w:sz="0" w:space="0" w:color="000000"/>
-                <w:right w:val="none" w:sz="0" w:space="0" w:color="000000"/>
-              </w:pBdr>
-              <w:spacing w:after="100" w:before="100" w:line="240"/>
-              <w:ind w:left="100" w:right="100" w:firstLine="0" w:firstLineChars="0"/>
-              <w:rPr>
-                <w:rFonts w:ascii="Arial" w:hAnsi="Arial" w:eastAsia="Arial" w:cs="Arial"/>
-                <w:i w:val="false"/>
-                <w:b w:val="false"/>
-                <w:u w:val="none"/>
-                <w:strike w:val="false"/>
-                <w:sz w:val="22"/>
-                <w:szCs w:val="22"/>
-                <w:color w:val="000000"/>
-              </w:rPr>
-            </w:pPr>
-            <w:r xmlns:w="http://schemas.openxmlformats.org/wordprocessingml/2006/main" xmlns:wp="http://schemas.openxmlformats.org/drawingml/2006/wordprocessingDrawing" xmlns:r="http://schemas.openxmlformats.org/officeDocument/2006/relationships" xmlns:w14="http://schemas.microsoft.com/office/word/2010/wordml">
-              <w:rPr>
-                <w:rFonts w:ascii="Arial" w:hAnsi="Arial" w:eastAsia="Arial" w:cs="Arial"/>
-                <w:i w:val="false"/>
-                <w:b w:val="false"/>
-                <w:u w:val="none"/>
-                <w:strike w:val="false"/>
-                <w:sz w:val="22"/>
-                <w:szCs w:val="22"/>
-                <w:color w:val="000000"/>
-              </w:rPr>
-              <w:t xml:space="preserve">       NA       </w:t>
+              <w:t xml:space="preserve">Sarcomatoid subtype:</w:t>
+            </w:r>
+          </w:p>
+        </w:tc>
+        <w:tc>
+          <w:tcPr>
+            <w:tcBorders>
+              <w:bottom w:val="none" w:sz="0" w:space="0" w:color="000000"/>
+              <w:top w:val="none" w:sz="0" w:space="0" w:color="000000"/>
+              <w:left w:val="none" w:sz="0" w:space="0" w:color="000000"/>
+              <w:right w:val="none" w:sz="0" w:space="0" w:color="000000"/>
+            </w:tcBorders>
+            <w:shd w:val="clear" w:color="auto" w:fill="FFFFFF"/>
+            <w:tcMar>
+              <w:top w:w="0" w:type="dxa"/>
+              <w:bottom w:w="0" w:type="dxa"/>
+              <w:left w:w="0" w:type="dxa"/>
+              <w:right w:w="0" w:type="dxa"/>
+            </w:tcMar>
+            <w:vAlign w:val="center"/>
+          </w:tcPr>
+          <w:p>
+            <w:pPr>
+              <w:jc w:val="center"/>
+              <w:pBdr>
+                <w:bottom w:val="none" w:sz="0" w:space="0" w:color="000000"/>
+                <w:top w:val="none" w:sz="0" w:space="0" w:color="000000"/>
+                <w:left w:val="none" w:sz="0" w:space="0" w:color="000000"/>
+                <w:right w:val="none" w:sz="0" w:space="0" w:color="000000"/>
+              </w:pBdr>
+              <w:spacing w:after="100" w:before="100" w:line="240"/>
+              <w:ind w:left="100" w:right="100" w:firstLine="0" w:firstLineChars="0"/>
+              <w:rPr>
+                <w:rFonts w:ascii="Arial" w:hAnsi="Arial" w:eastAsia="Arial" w:cs="Arial"/>
+                <w:i w:val="false"/>
+                <w:b w:val="false"/>
+                <w:u w:val="none"/>
+                <w:strike w:val="false"/>
+                <w:sz w:val="22"/>
+                <w:szCs w:val="22"/>
+                <w:color w:val="000000"/>
+              </w:rPr>
+            </w:pPr>
+            <w:r xmlns:w="http://schemas.openxmlformats.org/wordprocessingml/2006/main" xmlns:wp="http://schemas.openxmlformats.org/drawingml/2006/wordprocessingDrawing" xmlns:r="http://schemas.openxmlformats.org/officeDocument/2006/relationships" xmlns:w14="http://schemas.microsoft.com/office/word/2010/wordml">
+              <w:rPr>
+                <w:rFonts w:ascii="Arial" w:hAnsi="Arial" w:eastAsia="Arial" w:cs="Arial"/>
+                <w:i w:val="false"/>
+                <w:b w:val="false"/>
+                <w:u w:val="none"/>
+                <w:strike w:val="false"/>
+                <w:sz w:val="22"/>
+                <w:szCs w:val="22"/>
+                <w:color w:val="000000"/>
+              </w:rPr>
+              <w:t xml:space="preserve">                </w:t>
+            </w:r>
+          </w:p>
+        </w:tc>
+        <w:tc>
+          <w:tcPr>
+            <w:tcBorders>
+              <w:bottom w:val="none" w:sz="0" w:space="0" w:color="000000"/>
+              <w:top w:val="none" w:sz="0" w:space="0" w:color="000000"/>
+              <w:left w:val="none" w:sz="0" w:space="0" w:color="000000"/>
+              <w:right w:val="none" w:sz="0" w:space="0" w:color="000000"/>
+            </w:tcBorders>
+            <w:shd w:val="clear" w:color="auto" w:fill="FFFFFF"/>
+            <w:tcMar>
+              <w:top w:w="0" w:type="dxa"/>
+              <w:bottom w:w="0" w:type="dxa"/>
+              <w:left w:w="0" w:type="dxa"/>
+              <w:right w:w="0" w:type="dxa"/>
+            </w:tcMar>
+            <w:vAlign w:val="center"/>
+          </w:tcPr>
+          <w:p>
+            <w:pPr>
+              <w:jc w:val="center"/>
+              <w:pBdr>
+                <w:bottom w:val="none" w:sz="0" w:space="0" w:color="000000"/>
+                <w:top w:val="none" w:sz="0" w:space="0" w:color="000000"/>
+                <w:left w:val="none" w:sz="0" w:space="0" w:color="000000"/>
+                <w:right w:val="none" w:sz="0" w:space="0" w:color="000000"/>
+              </w:pBdr>
+              <w:spacing w:after="100" w:before="100" w:line="240"/>
+              <w:ind w:left="100" w:right="100" w:firstLine="0" w:firstLineChars="0"/>
+              <w:rPr>
+                <w:rFonts w:ascii="Arial" w:hAnsi="Arial" w:eastAsia="Arial" w:cs="Arial"/>
+                <w:i w:val="false"/>
+                <w:b w:val="false"/>
+                <w:u w:val="none"/>
+                <w:strike w:val="false"/>
+                <w:sz w:val="22"/>
+                <w:szCs w:val="22"/>
+                <w:color w:val="000000"/>
+              </w:rPr>
+            </w:pPr>
+            <w:r xmlns:w="http://schemas.openxmlformats.org/wordprocessingml/2006/main" xmlns:wp="http://schemas.openxmlformats.org/drawingml/2006/wordprocessingDrawing" xmlns:r="http://schemas.openxmlformats.org/officeDocument/2006/relationships" xmlns:w14="http://schemas.microsoft.com/office/word/2010/wordml">
+              <w:rPr>
+                <w:rFonts w:ascii="Arial" w:hAnsi="Arial" w:eastAsia="Arial" w:cs="Arial"/>
+                <w:i w:val="false"/>
+                <w:b w:val="false"/>
+                <w:u w:val="none"/>
+                <w:strike w:val="false"/>
+                <w:sz w:val="22"/>
+                <w:szCs w:val="22"/>
+                <w:color w:val="000000"/>
+              </w:rPr>
+              <w:t xml:space="preserve">                </w:t>
+            </w:r>
+          </w:p>
+        </w:tc>
+        <w:tc>
+          <w:tcPr>
+            <w:tcBorders>
+              <w:bottom w:val="none" w:sz="0" w:space="0" w:color="000000"/>
+              <w:top w:val="none" w:sz="0" w:space="0" w:color="000000"/>
+              <w:left w:val="none" w:sz="0" w:space="0" w:color="000000"/>
+              <w:right w:val="none" w:sz="0" w:space="0" w:color="000000"/>
+            </w:tcBorders>
+            <w:shd w:val="clear" w:color="auto" w:fill="FFFFFF"/>
+            <w:tcMar>
+              <w:top w:w="0" w:type="dxa"/>
+              <w:bottom w:w="0" w:type="dxa"/>
+              <w:left w:w="0" w:type="dxa"/>
+              <w:right w:w="0" w:type="dxa"/>
+            </w:tcMar>
+            <w:vAlign w:val="center"/>
+          </w:tcPr>
+          <w:p>
+            <w:pPr>
+              <w:jc w:val="center"/>
+              <w:pBdr>
+                <w:bottom w:val="none" w:sz="0" w:space="0" w:color="000000"/>
+                <w:top w:val="none" w:sz="0" w:space="0" w:color="000000"/>
+                <w:left w:val="none" w:sz="0" w:space="0" w:color="000000"/>
+                <w:right w:val="none" w:sz="0" w:space="0" w:color="000000"/>
+              </w:pBdr>
+              <w:spacing w:after="100" w:before="100" w:line="240"/>
+              <w:ind w:left="100" w:right="100" w:firstLine="0" w:firstLineChars="0"/>
+              <w:rPr>
+                <w:rFonts w:ascii="Arial" w:hAnsi="Arial" w:eastAsia="Arial" w:cs="Arial"/>
+                <w:i w:val="false"/>
+                <w:b w:val="false"/>
+                <w:u w:val="none"/>
+                <w:strike w:val="false"/>
+                <w:sz w:val="22"/>
+                <w:szCs w:val="22"/>
+                <w:color w:val="000000"/>
+              </w:rPr>
+            </w:pPr>
+            <w:r xmlns:w="http://schemas.openxmlformats.org/wordprocessingml/2006/main" xmlns:wp="http://schemas.openxmlformats.org/drawingml/2006/wordprocessingDrawing" xmlns:r="http://schemas.openxmlformats.org/officeDocument/2006/relationships" xmlns:w14="http://schemas.microsoft.com/office/word/2010/wordml">
+              <w:rPr>
+                <w:rFonts w:ascii="Arial" w:hAnsi="Arial" w:eastAsia="Arial" w:cs="Arial"/>
+                <w:i w:val="false"/>
+                <w:b w:val="false"/>
+                <w:u w:val="none"/>
+                <w:strike w:val="false"/>
+                <w:sz w:val="22"/>
+                <w:szCs w:val="22"/>
+                <w:color w:val="000000"/>
+              </w:rPr>
+              <w:t xml:space="preserve">                </w:t>
             </w:r>
           </w:p>
         </w:tc>
@@ -11855,6 +11855,228 @@
                 <w:szCs w:val="22"/>
                 <w:color w:val="000000"/>
               </w:rPr>
+              <w:t xml:space="preserve">    Non sarcomatoid</w:t>
+            </w:r>
+          </w:p>
+        </w:tc>
+        <w:tc>
+          <w:tcPr>
+            <w:tcBorders>
+              <w:bottom w:val="none" w:sz="0" w:space="0" w:color="000000"/>
+              <w:top w:val="none" w:sz="0" w:space="0" w:color="000000"/>
+              <w:left w:val="none" w:sz="0" w:space="0" w:color="000000"/>
+              <w:right w:val="none" w:sz="0" w:space="0" w:color="000000"/>
+            </w:tcBorders>
+            <w:shd w:val="clear" w:color="auto" w:fill="FFFFFF"/>
+            <w:tcMar>
+              <w:top w:w="0" w:type="dxa"/>
+              <w:bottom w:w="0" w:type="dxa"/>
+              <w:left w:w="0" w:type="dxa"/>
+              <w:right w:w="0" w:type="dxa"/>
+            </w:tcMar>
+            <w:vAlign w:val="center"/>
+          </w:tcPr>
+          <w:p>
+            <w:pPr>
+              <w:jc w:val="center"/>
+              <w:pBdr>
+                <w:bottom w:val="none" w:sz="0" w:space="0" w:color="000000"/>
+                <w:top w:val="none" w:sz="0" w:space="0" w:color="000000"/>
+                <w:left w:val="none" w:sz="0" w:space="0" w:color="000000"/>
+                <w:right w:val="none" w:sz="0" w:space="0" w:color="000000"/>
+              </w:pBdr>
+              <w:spacing w:after="100" w:before="100" w:line="240"/>
+              <w:ind w:left="100" w:right="100" w:firstLine="0" w:firstLineChars="0"/>
+              <w:rPr>
+                <w:rFonts w:ascii="Arial" w:hAnsi="Arial" w:eastAsia="Arial" w:cs="Arial"/>
+                <w:i w:val="false"/>
+                <w:b w:val="false"/>
+                <w:u w:val="none"/>
+                <w:strike w:val="false"/>
+                <w:sz w:val="22"/>
+                <w:szCs w:val="22"/>
+                <w:color w:val="000000"/>
+              </w:rPr>
+            </w:pPr>
+            <w:r xmlns:w="http://schemas.openxmlformats.org/wordprocessingml/2006/main" xmlns:wp="http://schemas.openxmlformats.org/drawingml/2006/wordprocessingDrawing" xmlns:r="http://schemas.openxmlformats.org/officeDocument/2006/relationships" xmlns:w14="http://schemas.microsoft.com/office/word/2010/wordml">
+              <w:rPr>
+                <w:rFonts w:ascii="Arial" w:hAnsi="Arial" w:eastAsia="Arial" w:cs="Arial"/>
+                <w:i w:val="false"/>
+                <w:b w:val="false"/>
+                <w:u w:val="none"/>
+                <w:strike w:val="false"/>
+                <w:sz w:val="22"/>
+                <w:szCs w:val="22"/>
+                <w:color w:val="000000"/>
+              </w:rPr>
+              <w:t xml:space="preserve">       NA       </w:t>
+            </w:r>
+          </w:p>
+        </w:tc>
+        <w:tc>
+          <w:tcPr>
+            <w:tcBorders>
+              <w:bottom w:val="none" w:sz="0" w:space="0" w:color="000000"/>
+              <w:top w:val="none" w:sz="0" w:space="0" w:color="000000"/>
+              <w:left w:val="none" w:sz="0" w:space="0" w:color="000000"/>
+              <w:right w:val="none" w:sz="0" w:space="0" w:color="000000"/>
+            </w:tcBorders>
+            <w:shd w:val="clear" w:color="auto" w:fill="FFFFFF"/>
+            <w:tcMar>
+              <w:top w:w="0" w:type="dxa"/>
+              <w:bottom w:w="0" w:type="dxa"/>
+              <w:left w:w="0" w:type="dxa"/>
+              <w:right w:w="0" w:type="dxa"/>
+            </w:tcMar>
+            <w:vAlign w:val="center"/>
+          </w:tcPr>
+          <w:p>
+            <w:pPr>
+              <w:jc w:val="center"/>
+              <w:pBdr>
+                <w:bottom w:val="none" w:sz="0" w:space="0" w:color="000000"/>
+                <w:top w:val="none" w:sz="0" w:space="0" w:color="000000"/>
+                <w:left w:val="none" w:sz="0" w:space="0" w:color="000000"/>
+                <w:right w:val="none" w:sz="0" w:space="0" w:color="000000"/>
+              </w:pBdr>
+              <w:spacing w:after="100" w:before="100" w:line="240"/>
+              <w:ind w:left="100" w:right="100" w:firstLine="0" w:firstLineChars="0"/>
+              <w:rPr>
+                <w:rFonts w:ascii="Arial" w:hAnsi="Arial" w:eastAsia="Arial" w:cs="Arial"/>
+                <w:i w:val="false"/>
+                <w:b w:val="false"/>
+                <w:u w:val="none"/>
+                <w:strike w:val="false"/>
+                <w:sz w:val="22"/>
+                <w:szCs w:val="22"/>
+                <w:color w:val="000000"/>
+              </w:rPr>
+            </w:pPr>
+            <w:r xmlns:w="http://schemas.openxmlformats.org/wordprocessingml/2006/main" xmlns:wp="http://schemas.openxmlformats.org/drawingml/2006/wordprocessingDrawing" xmlns:r="http://schemas.openxmlformats.org/officeDocument/2006/relationships" xmlns:w14="http://schemas.microsoft.com/office/word/2010/wordml">
+              <w:rPr>
+                <w:rFonts w:ascii="Arial" w:hAnsi="Arial" w:eastAsia="Arial" w:cs="Arial"/>
+                <w:i w:val="false"/>
+                <w:b w:val="false"/>
+                <w:u w:val="none"/>
+                <w:strike w:val="false"/>
+                <w:sz w:val="22"/>
+                <w:szCs w:val="22"/>
+                <w:color w:val="000000"/>
+              </w:rPr>
+              <w:t xml:space="preserve">  182 (69.7%)   </w:t>
+            </w:r>
+          </w:p>
+        </w:tc>
+        <w:tc>
+          <w:tcPr>
+            <w:tcBorders>
+              <w:bottom w:val="none" w:sz="0" w:space="0" w:color="000000"/>
+              <w:top w:val="none" w:sz="0" w:space="0" w:color="000000"/>
+              <w:left w:val="none" w:sz="0" w:space="0" w:color="000000"/>
+              <w:right w:val="none" w:sz="0" w:space="0" w:color="000000"/>
+            </w:tcBorders>
+            <w:shd w:val="clear" w:color="auto" w:fill="FFFFFF"/>
+            <w:tcMar>
+              <w:top w:w="0" w:type="dxa"/>
+              <w:bottom w:w="0" w:type="dxa"/>
+              <w:left w:w="0" w:type="dxa"/>
+              <w:right w:w="0" w:type="dxa"/>
+            </w:tcMar>
+            <w:vAlign w:val="center"/>
+          </w:tcPr>
+          <w:p>
+            <w:pPr>
+              <w:jc w:val="center"/>
+              <w:pBdr>
+                <w:bottom w:val="none" w:sz="0" w:space="0" w:color="000000"/>
+                <w:top w:val="none" w:sz="0" w:space="0" w:color="000000"/>
+                <w:left w:val="none" w:sz="0" w:space="0" w:color="000000"/>
+                <w:right w:val="none" w:sz="0" w:space="0" w:color="000000"/>
+              </w:pBdr>
+              <w:spacing w:after="100" w:before="100" w:line="240"/>
+              <w:ind w:left="100" w:right="100" w:firstLine="0" w:firstLineChars="0"/>
+              <w:rPr>
+                <w:rFonts w:ascii="Arial" w:hAnsi="Arial" w:eastAsia="Arial" w:cs="Arial"/>
+                <w:i w:val="false"/>
+                <w:b w:val="false"/>
+                <w:u w:val="none"/>
+                <w:strike w:val="false"/>
+                <w:sz w:val="22"/>
+                <w:szCs w:val="22"/>
+                <w:color w:val="000000"/>
+              </w:rPr>
+            </w:pPr>
+            <w:r xmlns:w="http://schemas.openxmlformats.org/wordprocessingml/2006/main" xmlns:wp="http://schemas.openxmlformats.org/drawingml/2006/wordprocessingDrawing" xmlns:r="http://schemas.openxmlformats.org/officeDocument/2006/relationships" xmlns:w14="http://schemas.microsoft.com/office/word/2010/wordml">
+              <w:rPr>
+                <w:rFonts w:ascii="Arial" w:hAnsi="Arial" w:eastAsia="Arial" w:cs="Arial"/>
+                <w:i w:val="false"/>
+                <w:b w:val="false"/>
+                <w:u w:val="none"/>
+                <w:strike w:val="false"/>
+                <w:sz w:val="22"/>
+                <w:szCs w:val="22"/>
+                <w:color w:val="000000"/>
+              </w:rPr>
+              <w:t xml:space="preserve">       NA       </w:t>
+            </w:r>
+          </w:p>
+        </w:tc>
+      </w:tr>
+      <w:tr>
+        <w:trPr>
+          <w:trHeight w:val="617" w:hRule="auto"/>
+        </w:trPr>
+        body53
+        <w:tc>
+          <w:tcPr>
+            <w:tcBorders>
+              <w:bottom w:val="none" w:sz="0" w:space="0" w:color="000000"/>
+              <w:top w:val="none" w:sz="0" w:space="0" w:color="000000"/>
+              <w:left w:val="none" w:sz="0" w:space="0" w:color="000000"/>
+              <w:right w:val="none" w:sz="0" w:space="0" w:color="000000"/>
+            </w:tcBorders>
+            <w:shd w:val="clear" w:color="auto" w:fill="FFFFFF"/>
+            <w:tcMar>
+              <w:top w:w="0" w:type="dxa"/>
+              <w:bottom w:w="0" w:type="dxa"/>
+              <w:left w:w="0" w:type="dxa"/>
+              <w:right w:w="0" w:type="dxa"/>
+            </w:tcMar>
+            <w:vAlign w:val="center"/>
+          </w:tcPr>
+          <w:p>
+            <w:pPr>
+              <w:jc w:val="left"/>
+              <w:pBdr>
+                <w:bottom w:val="none" w:sz="0" w:space="0" w:color="000000"/>
+                <w:top w:val="none" w:sz="0" w:space="0" w:color="000000"/>
+                <w:left w:val="none" w:sz="0" w:space="0" w:color="000000"/>
+                <w:right w:val="none" w:sz="0" w:space="0" w:color="000000"/>
+              </w:pBdr>
+              <w:spacing w:after="100" w:before="100" w:line="240"/>
+              <w:ind w:left="100" w:right="100" w:firstLine="0" w:firstLineChars="0"/>
+              <w:rPr>
+                <w:rFonts w:ascii="Arial" w:hAnsi="Arial" w:eastAsia="Arial" w:cs="Arial"/>
+                <w:i w:val="false"/>
+                <w:b w:val="false"/>
+                <w:u w:val="none"/>
+                <w:strike w:val="false"/>
+                <w:sz w:val="22"/>
+                <w:szCs w:val="22"/>
+                <w:color w:val="000000"/>
+              </w:rPr>
+            </w:pPr>
+            <w:r xmlns:w="http://schemas.openxmlformats.org/wordprocessingml/2006/main" xmlns:wp="http://schemas.openxmlformats.org/drawingml/2006/wordprocessingDrawing" xmlns:r="http://schemas.openxmlformats.org/officeDocument/2006/relationships" xmlns:w14="http://schemas.microsoft.com/office/word/2010/wordml">
+              <w:rPr>
+                <w:rFonts w:ascii="Arial" w:hAnsi="Arial" w:eastAsia="Arial" w:cs="Arial"/>
+                <w:i w:val="false"/>
+                <w:b w:val="false"/>
+                <w:u w:val="none"/>
+                <w:strike w:val="false"/>
+                <w:sz w:val="22"/>
+                <w:szCs w:val="22"/>
+                <w:color w:val="000000"/>
+              </w:rPr>
               <w:t xml:space="preserve">    Sarcomatoid</w:t>
             </w:r>
           </w:p>
@@ -12026,7 +12248,7 @@
         <w:trPr>
           <w:trHeight w:val="574" w:hRule="auto"/>
         </w:trPr>
-        body53
+        body54
         <w:tc>
           <w:tcPr>
             <w:tcBorders>
@@ -12240,228 +12462,6 @@
                 <w:color w:val="000000"/>
               </w:rPr>
               <w:t xml:space="preserve">                </w:t>
-            </w:r>
-          </w:p>
-        </w:tc>
-      </w:tr>
-      <w:tr>
-        <w:trPr>
-          <w:trHeight w:val="617" w:hRule="auto"/>
-        </w:trPr>
-        body54
-        <w:tc>
-          <w:tcPr>
-            <w:tcBorders>
-              <w:bottom w:val="none" w:sz="0" w:space="0" w:color="000000"/>
-              <w:top w:val="none" w:sz="0" w:space="0" w:color="000000"/>
-              <w:left w:val="none" w:sz="0" w:space="0" w:color="000000"/>
-              <w:right w:val="none" w:sz="0" w:space="0" w:color="000000"/>
-            </w:tcBorders>
-            <w:shd w:val="clear" w:color="auto" w:fill="FFFFFF"/>
-            <w:tcMar>
-              <w:top w:w="0" w:type="dxa"/>
-              <w:bottom w:w="0" w:type="dxa"/>
-              <w:left w:w="0" w:type="dxa"/>
-              <w:right w:w="0" w:type="dxa"/>
-            </w:tcMar>
-            <w:vAlign w:val="center"/>
-          </w:tcPr>
-          <w:p>
-            <w:pPr>
-              <w:jc w:val="left"/>
-              <w:pBdr>
-                <w:bottom w:val="none" w:sz="0" w:space="0" w:color="000000"/>
-                <w:top w:val="none" w:sz="0" w:space="0" w:color="000000"/>
-                <w:left w:val="none" w:sz="0" w:space="0" w:color="000000"/>
-                <w:right w:val="none" w:sz="0" w:space="0" w:color="000000"/>
-              </w:pBdr>
-              <w:spacing w:after="100" w:before="100" w:line="240"/>
-              <w:ind w:left="100" w:right="100" w:firstLine="0" w:firstLineChars="0"/>
-              <w:rPr>
-                <w:rFonts w:ascii="Arial" w:hAnsi="Arial" w:eastAsia="Arial" w:cs="Arial"/>
-                <w:i w:val="false"/>
-                <w:b w:val="false"/>
-                <w:u w:val="none"/>
-                <w:strike w:val="false"/>
-                <w:sz w:val="22"/>
-                <w:szCs w:val="22"/>
-                <w:color w:val="000000"/>
-              </w:rPr>
-            </w:pPr>
-            <w:r xmlns:w="http://schemas.openxmlformats.org/wordprocessingml/2006/main" xmlns:wp="http://schemas.openxmlformats.org/drawingml/2006/wordprocessingDrawing" xmlns:r="http://schemas.openxmlformats.org/officeDocument/2006/relationships" xmlns:w14="http://schemas.microsoft.com/office/word/2010/wordml">
-              <w:rPr>
-                <w:rFonts w:ascii="Arial" w:hAnsi="Arial" w:eastAsia="Arial" w:cs="Arial"/>
-                <w:i w:val="false"/>
-                <w:b w:val="false"/>
-                <w:u w:val="none"/>
-                <w:strike w:val="false"/>
-                <w:sz w:val="22"/>
-                <w:szCs w:val="22"/>
-                <w:color w:val="000000"/>
-              </w:rPr>
-              <w:t xml:space="preserve">    Good/Intermediate</w:t>
-            </w:r>
-          </w:p>
-        </w:tc>
-        <w:tc>
-          <w:tcPr>
-            <w:tcBorders>
-              <w:bottom w:val="none" w:sz="0" w:space="0" w:color="000000"/>
-              <w:top w:val="none" w:sz="0" w:space="0" w:color="000000"/>
-              <w:left w:val="none" w:sz="0" w:space="0" w:color="000000"/>
-              <w:right w:val="none" w:sz="0" w:space="0" w:color="000000"/>
-            </w:tcBorders>
-            <w:shd w:val="clear" w:color="auto" w:fill="FFFFFF"/>
-            <w:tcMar>
-              <w:top w:w="0" w:type="dxa"/>
-              <w:bottom w:w="0" w:type="dxa"/>
-              <w:left w:w="0" w:type="dxa"/>
-              <w:right w:w="0" w:type="dxa"/>
-            </w:tcMar>
-            <w:vAlign w:val="center"/>
-          </w:tcPr>
-          <w:p>
-            <w:pPr>
-              <w:jc w:val="center"/>
-              <w:pBdr>
-                <w:bottom w:val="none" w:sz="0" w:space="0" w:color="000000"/>
-                <w:top w:val="none" w:sz="0" w:space="0" w:color="000000"/>
-                <w:left w:val="none" w:sz="0" w:space="0" w:color="000000"/>
-                <w:right w:val="none" w:sz="0" w:space="0" w:color="000000"/>
-              </w:pBdr>
-              <w:spacing w:after="100" w:before="100" w:line="240"/>
-              <w:ind w:left="100" w:right="100" w:firstLine="0" w:firstLineChars="0"/>
-              <w:rPr>
-                <w:rFonts w:ascii="Arial" w:hAnsi="Arial" w:eastAsia="Arial" w:cs="Arial"/>
-                <w:i w:val="false"/>
-                <w:b w:val="false"/>
-                <w:u w:val="none"/>
-                <w:strike w:val="false"/>
-                <w:sz w:val="22"/>
-                <w:szCs w:val="22"/>
-                <w:color w:val="000000"/>
-              </w:rPr>
-            </w:pPr>
-            <w:r xmlns:w="http://schemas.openxmlformats.org/wordprocessingml/2006/main" xmlns:wp="http://schemas.openxmlformats.org/drawingml/2006/wordprocessingDrawing" xmlns:r="http://schemas.openxmlformats.org/officeDocument/2006/relationships" xmlns:w14="http://schemas.microsoft.com/office/word/2010/wordml">
-              <w:rPr>
-                <w:rFonts w:ascii="Arial" w:hAnsi="Arial" w:eastAsia="Arial" w:cs="Arial"/>
-                <w:i w:val="false"/>
-                <w:b w:val="false"/>
-                <w:u w:val="none"/>
-                <w:strike w:val="false"/>
-                <w:sz w:val="22"/>
-                <w:szCs w:val="22"/>
-                <w:color w:val="000000"/>
-              </w:rPr>
-              <w:t xml:space="preserve">       NA       </w:t>
-            </w:r>
-          </w:p>
-        </w:tc>
-        <w:tc>
-          <w:tcPr>
-            <w:tcBorders>
-              <w:bottom w:val="none" w:sz="0" w:space="0" w:color="000000"/>
-              <w:top w:val="none" w:sz="0" w:space="0" w:color="000000"/>
-              <w:left w:val="none" w:sz="0" w:space="0" w:color="000000"/>
-              <w:right w:val="none" w:sz="0" w:space="0" w:color="000000"/>
-            </w:tcBorders>
-            <w:shd w:val="clear" w:color="auto" w:fill="FFFFFF"/>
-            <w:tcMar>
-              <w:top w:w="0" w:type="dxa"/>
-              <w:bottom w:w="0" w:type="dxa"/>
-              <w:left w:w="0" w:type="dxa"/>
-              <w:right w:w="0" w:type="dxa"/>
-            </w:tcMar>
-            <w:vAlign w:val="center"/>
-          </w:tcPr>
-          <w:p>
-            <w:pPr>
-              <w:jc w:val="center"/>
-              <w:pBdr>
-                <w:bottom w:val="none" w:sz="0" w:space="0" w:color="000000"/>
-                <w:top w:val="none" w:sz="0" w:space="0" w:color="000000"/>
-                <w:left w:val="none" w:sz="0" w:space="0" w:color="000000"/>
-                <w:right w:val="none" w:sz="0" w:space="0" w:color="000000"/>
-              </w:pBdr>
-              <w:spacing w:after="100" w:before="100" w:line="240"/>
-              <w:ind w:left="100" w:right="100" w:firstLine="0" w:firstLineChars="0"/>
-              <w:rPr>
-                <w:rFonts w:ascii="Arial" w:hAnsi="Arial" w:eastAsia="Arial" w:cs="Arial"/>
-                <w:i w:val="false"/>
-                <w:b w:val="false"/>
-                <w:u w:val="none"/>
-                <w:strike w:val="false"/>
-                <w:sz w:val="22"/>
-                <w:szCs w:val="22"/>
-                <w:color w:val="000000"/>
-              </w:rPr>
-            </w:pPr>
-            <w:r xmlns:w="http://schemas.openxmlformats.org/wordprocessingml/2006/main" xmlns:wp="http://schemas.openxmlformats.org/drawingml/2006/wordprocessingDrawing" xmlns:r="http://schemas.openxmlformats.org/officeDocument/2006/relationships" xmlns:w14="http://schemas.microsoft.com/office/word/2010/wordml">
-              <w:rPr>
-                <w:rFonts w:ascii="Arial" w:hAnsi="Arial" w:eastAsia="Arial" w:cs="Arial"/>
-                <w:i w:val="false"/>
-                <w:b w:val="false"/>
-                <w:u w:val="none"/>
-                <w:strike w:val="false"/>
-                <w:sz w:val="22"/>
-                <w:szCs w:val="22"/>
-                <w:color w:val="000000"/>
-              </w:rPr>
-              <w:t xml:space="preserve">  187 (71.6%)   </w:t>
-            </w:r>
-          </w:p>
-        </w:tc>
-        <w:tc>
-          <w:tcPr>
-            <w:tcBorders>
-              <w:bottom w:val="none" w:sz="0" w:space="0" w:color="000000"/>
-              <w:top w:val="none" w:sz="0" w:space="0" w:color="000000"/>
-              <w:left w:val="none" w:sz="0" w:space="0" w:color="000000"/>
-              <w:right w:val="none" w:sz="0" w:space="0" w:color="000000"/>
-            </w:tcBorders>
-            <w:shd w:val="clear" w:color="auto" w:fill="FFFFFF"/>
-            <w:tcMar>
-              <w:top w:w="0" w:type="dxa"/>
-              <w:bottom w:w="0" w:type="dxa"/>
-              <w:left w:w="0" w:type="dxa"/>
-              <w:right w:w="0" w:type="dxa"/>
-            </w:tcMar>
-            <w:vAlign w:val="center"/>
-          </w:tcPr>
-          <w:p>
-            <w:pPr>
-              <w:jc w:val="center"/>
-              <w:pBdr>
-                <w:bottom w:val="none" w:sz="0" w:space="0" w:color="000000"/>
-                <w:top w:val="none" w:sz="0" w:space="0" w:color="000000"/>
-                <w:left w:val="none" w:sz="0" w:space="0" w:color="000000"/>
-                <w:right w:val="none" w:sz="0" w:space="0" w:color="000000"/>
-              </w:pBdr>
-              <w:spacing w:after="100" w:before="100" w:line="240"/>
-              <w:ind w:left="100" w:right="100" w:firstLine="0" w:firstLineChars="0"/>
-              <w:rPr>
-                <w:rFonts w:ascii="Arial" w:hAnsi="Arial" w:eastAsia="Arial" w:cs="Arial"/>
-                <w:i w:val="false"/>
-                <w:b w:val="false"/>
-                <w:u w:val="none"/>
-                <w:strike w:val="false"/>
-                <w:sz w:val="22"/>
-                <w:szCs w:val="22"/>
-                <w:color w:val="000000"/>
-              </w:rPr>
-            </w:pPr>
-            <w:r xmlns:w="http://schemas.openxmlformats.org/wordprocessingml/2006/main" xmlns:wp="http://schemas.openxmlformats.org/drawingml/2006/wordprocessingDrawing" xmlns:r="http://schemas.openxmlformats.org/officeDocument/2006/relationships" xmlns:w14="http://schemas.microsoft.com/office/word/2010/wordml">
-              <w:rPr>
-                <w:rFonts w:ascii="Arial" w:hAnsi="Arial" w:eastAsia="Arial" w:cs="Arial"/>
-                <w:i w:val="false"/>
-                <w:b w:val="false"/>
-                <w:u w:val="none"/>
-                <w:strike w:val="false"/>
-                <w:sz w:val="22"/>
-                <w:szCs w:val="22"/>
-                <w:color w:val="000000"/>
-              </w:rPr>
-              <w:t xml:space="preserve">       NA       </w:t>
             </w:r>
           </w:p>
         </w:tc>
@@ -12471,6 +12471,228 @@
           <w:trHeight w:val="617" w:hRule="auto"/>
         </w:trPr>
         body55
+        <w:tc>
+          <w:tcPr>
+            <w:tcBorders>
+              <w:bottom w:val="none" w:sz="0" w:space="0" w:color="000000"/>
+              <w:top w:val="none" w:sz="0" w:space="0" w:color="000000"/>
+              <w:left w:val="none" w:sz="0" w:space="0" w:color="000000"/>
+              <w:right w:val="none" w:sz="0" w:space="0" w:color="000000"/>
+            </w:tcBorders>
+            <w:shd w:val="clear" w:color="auto" w:fill="FFFFFF"/>
+            <w:tcMar>
+              <w:top w:w="0" w:type="dxa"/>
+              <w:bottom w:w="0" w:type="dxa"/>
+              <w:left w:w="0" w:type="dxa"/>
+              <w:right w:w="0" w:type="dxa"/>
+            </w:tcMar>
+            <w:vAlign w:val="center"/>
+          </w:tcPr>
+          <w:p>
+            <w:pPr>
+              <w:jc w:val="left"/>
+              <w:pBdr>
+                <w:bottom w:val="none" w:sz="0" w:space="0" w:color="000000"/>
+                <w:top w:val="none" w:sz="0" w:space="0" w:color="000000"/>
+                <w:left w:val="none" w:sz="0" w:space="0" w:color="000000"/>
+                <w:right w:val="none" w:sz="0" w:space="0" w:color="000000"/>
+              </w:pBdr>
+              <w:spacing w:after="100" w:before="100" w:line="240"/>
+              <w:ind w:left="100" w:right="100" w:firstLine="0" w:firstLineChars="0"/>
+              <w:rPr>
+                <w:rFonts w:ascii="Arial" w:hAnsi="Arial" w:eastAsia="Arial" w:cs="Arial"/>
+                <w:i w:val="false"/>
+                <w:b w:val="false"/>
+                <w:u w:val="none"/>
+                <w:strike w:val="false"/>
+                <w:sz w:val="22"/>
+                <w:szCs w:val="22"/>
+                <w:color w:val="000000"/>
+              </w:rPr>
+            </w:pPr>
+            <w:r xmlns:w="http://schemas.openxmlformats.org/wordprocessingml/2006/main" xmlns:wp="http://schemas.openxmlformats.org/drawingml/2006/wordprocessingDrawing" xmlns:r="http://schemas.openxmlformats.org/officeDocument/2006/relationships" xmlns:w14="http://schemas.microsoft.com/office/word/2010/wordml">
+              <w:rPr>
+                <w:rFonts w:ascii="Arial" w:hAnsi="Arial" w:eastAsia="Arial" w:cs="Arial"/>
+                <w:i w:val="false"/>
+                <w:b w:val="false"/>
+                <w:u w:val="none"/>
+                <w:strike w:val="false"/>
+                <w:sz w:val="22"/>
+                <w:szCs w:val="22"/>
+                <w:color w:val="000000"/>
+              </w:rPr>
+              <w:t xml:space="preserve">    Good/Intermediate</w:t>
+            </w:r>
+          </w:p>
+        </w:tc>
+        <w:tc>
+          <w:tcPr>
+            <w:tcBorders>
+              <w:bottom w:val="none" w:sz="0" w:space="0" w:color="000000"/>
+              <w:top w:val="none" w:sz="0" w:space="0" w:color="000000"/>
+              <w:left w:val="none" w:sz="0" w:space="0" w:color="000000"/>
+              <w:right w:val="none" w:sz="0" w:space="0" w:color="000000"/>
+            </w:tcBorders>
+            <w:shd w:val="clear" w:color="auto" w:fill="FFFFFF"/>
+            <w:tcMar>
+              <w:top w:w="0" w:type="dxa"/>
+              <w:bottom w:w="0" w:type="dxa"/>
+              <w:left w:w="0" w:type="dxa"/>
+              <w:right w:w="0" w:type="dxa"/>
+            </w:tcMar>
+            <w:vAlign w:val="center"/>
+          </w:tcPr>
+          <w:p>
+            <w:pPr>
+              <w:jc w:val="center"/>
+              <w:pBdr>
+                <w:bottom w:val="none" w:sz="0" w:space="0" w:color="000000"/>
+                <w:top w:val="none" w:sz="0" w:space="0" w:color="000000"/>
+                <w:left w:val="none" w:sz="0" w:space="0" w:color="000000"/>
+                <w:right w:val="none" w:sz="0" w:space="0" w:color="000000"/>
+              </w:pBdr>
+              <w:spacing w:after="100" w:before="100" w:line="240"/>
+              <w:ind w:left="100" w:right="100" w:firstLine="0" w:firstLineChars="0"/>
+              <w:rPr>
+                <w:rFonts w:ascii="Arial" w:hAnsi="Arial" w:eastAsia="Arial" w:cs="Arial"/>
+                <w:i w:val="false"/>
+                <w:b w:val="false"/>
+                <w:u w:val="none"/>
+                <w:strike w:val="false"/>
+                <w:sz w:val="22"/>
+                <w:szCs w:val="22"/>
+                <w:color w:val="000000"/>
+              </w:rPr>
+            </w:pPr>
+            <w:r xmlns:w="http://schemas.openxmlformats.org/wordprocessingml/2006/main" xmlns:wp="http://schemas.openxmlformats.org/drawingml/2006/wordprocessingDrawing" xmlns:r="http://schemas.openxmlformats.org/officeDocument/2006/relationships" xmlns:w14="http://schemas.microsoft.com/office/word/2010/wordml">
+              <w:rPr>
+                <w:rFonts w:ascii="Arial" w:hAnsi="Arial" w:eastAsia="Arial" w:cs="Arial"/>
+                <w:i w:val="false"/>
+                <w:b w:val="false"/>
+                <w:u w:val="none"/>
+                <w:strike w:val="false"/>
+                <w:sz w:val="22"/>
+                <w:szCs w:val="22"/>
+                <w:color w:val="000000"/>
+              </w:rPr>
+              <w:t xml:space="preserve">       NA       </w:t>
+            </w:r>
+          </w:p>
+        </w:tc>
+        <w:tc>
+          <w:tcPr>
+            <w:tcBorders>
+              <w:bottom w:val="none" w:sz="0" w:space="0" w:color="000000"/>
+              <w:top w:val="none" w:sz="0" w:space="0" w:color="000000"/>
+              <w:left w:val="none" w:sz="0" w:space="0" w:color="000000"/>
+              <w:right w:val="none" w:sz="0" w:space="0" w:color="000000"/>
+            </w:tcBorders>
+            <w:shd w:val="clear" w:color="auto" w:fill="FFFFFF"/>
+            <w:tcMar>
+              <w:top w:w="0" w:type="dxa"/>
+              <w:bottom w:w="0" w:type="dxa"/>
+              <w:left w:w="0" w:type="dxa"/>
+              <w:right w:w="0" w:type="dxa"/>
+            </w:tcMar>
+            <w:vAlign w:val="center"/>
+          </w:tcPr>
+          <w:p>
+            <w:pPr>
+              <w:jc w:val="center"/>
+              <w:pBdr>
+                <w:bottom w:val="none" w:sz="0" w:space="0" w:color="000000"/>
+                <w:top w:val="none" w:sz="0" w:space="0" w:color="000000"/>
+                <w:left w:val="none" w:sz="0" w:space="0" w:color="000000"/>
+                <w:right w:val="none" w:sz="0" w:space="0" w:color="000000"/>
+              </w:pBdr>
+              <w:spacing w:after="100" w:before="100" w:line="240"/>
+              <w:ind w:left="100" w:right="100" w:firstLine="0" w:firstLineChars="0"/>
+              <w:rPr>
+                <w:rFonts w:ascii="Arial" w:hAnsi="Arial" w:eastAsia="Arial" w:cs="Arial"/>
+                <w:i w:val="false"/>
+                <w:b w:val="false"/>
+                <w:u w:val="none"/>
+                <w:strike w:val="false"/>
+                <w:sz w:val="22"/>
+                <w:szCs w:val="22"/>
+                <w:color w:val="000000"/>
+              </w:rPr>
+            </w:pPr>
+            <w:r xmlns:w="http://schemas.openxmlformats.org/wordprocessingml/2006/main" xmlns:wp="http://schemas.openxmlformats.org/drawingml/2006/wordprocessingDrawing" xmlns:r="http://schemas.openxmlformats.org/officeDocument/2006/relationships" xmlns:w14="http://schemas.microsoft.com/office/word/2010/wordml">
+              <w:rPr>
+                <w:rFonts w:ascii="Arial" w:hAnsi="Arial" w:eastAsia="Arial" w:cs="Arial"/>
+                <w:i w:val="false"/>
+                <w:b w:val="false"/>
+                <w:u w:val="none"/>
+                <w:strike w:val="false"/>
+                <w:sz w:val="22"/>
+                <w:szCs w:val="22"/>
+                <w:color w:val="000000"/>
+              </w:rPr>
+              <w:t xml:space="preserve">  187 (71.6%)   </w:t>
+            </w:r>
+          </w:p>
+        </w:tc>
+        <w:tc>
+          <w:tcPr>
+            <w:tcBorders>
+              <w:bottom w:val="none" w:sz="0" w:space="0" w:color="000000"/>
+              <w:top w:val="none" w:sz="0" w:space="0" w:color="000000"/>
+              <w:left w:val="none" w:sz="0" w:space="0" w:color="000000"/>
+              <w:right w:val="none" w:sz="0" w:space="0" w:color="000000"/>
+            </w:tcBorders>
+            <w:shd w:val="clear" w:color="auto" w:fill="FFFFFF"/>
+            <w:tcMar>
+              <w:top w:w="0" w:type="dxa"/>
+              <w:bottom w:w="0" w:type="dxa"/>
+              <w:left w:w="0" w:type="dxa"/>
+              <w:right w:w="0" w:type="dxa"/>
+            </w:tcMar>
+            <w:vAlign w:val="center"/>
+          </w:tcPr>
+          <w:p>
+            <w:pPr>
+              <w:jc w:val="center"/>
+              <w:pBdr>
+                <w:bottom w:val="none" w:sz="0" w:space="0" w:color="000000"/>
+                <w:top w:val="none" w:sz="0" w:space="0" w:color="000000"/>
+                <w:left w:val="none" w:sz="0" w:space="0" w:color="000000"/>
+                <w:right w:val="none" w:sz="0" w:space="0" w:color="000000"/>
+              </w:pBdr>
+              <w:spacing w:after="100" w:before="100" w:line="240"/>
+              <w:ind w:left="100" w:right="100" w:firstLine="0" w:firstLineChars="0"/>
+              <w:rPr>
+                <w:rFonts w:ascii="Arial" w:hAnsi="Arial" w:eastAsia="Arial" w:cs="Arial"/>
+                <w:i w:val="false"/>
+                <w:b w:val="false"/>
+                <w:u w:val="none"/>
+                <w:strike w:val="false"/>
+                <w:sz w:val="22"/>
+                <w:szCs w:val="22"/>
+                <w:color w:val="000000"/>
+              </w:rPr>
+            </w:pPr>
+            <w:r xmlns:w="http://schemas.openxmlformats.org/wordprocessingml/2006/main" xmlns:wp="http://schemas.openxmlformats.org/drawingml/2006/wordprocessingDrawing" xmlns:r="http://schemas.openxmlformats.org/officeDocument/2006/relationships" xmlns:w14="http://schemas.microsoft.com/office/word/2010/wordml">
+              <w:rPr>
+                <w:rFonts w:ascii="Arial" w:hAnsi="Arial" w:eastAsia="Arial" w:cs="Arial"/>
+                <w:i w:val="false"/>
+                <w:b w:val="false"/>
+                <w:u w:val="none"/>
+                <w:strike w:val="false"/>
+                <w:sz w:val="22"/>
+                <w:szCs w:val="22"/>
+                <w:color w:val="000000"/>
+              </w:rPr>
+              <w:t xml:space="preserve">       NA       </w:t>
+            </w:r>
+          </w:p>
+        </w:tc>
+      </w:tr>
+      <w:tr>
+        <w:trPr>
+          <w:trHeight w:val="617" w:hRule="auto"/>
+        </w:trPr>
+        body56
         <w:tc>
           <w:tcPr>
             <w:tcBorders>

</xml_diff>